<commit_message>
2 Hour Backup - 1
</commit_message>
<xml_diff>
--- a/Dokumentation_V1.0.0/01_Dokumentation.docx
+++ b/Dokumentation_V1.0.0/01_Dokumentation.docx
@@ -357,7 +357,7 @@
               </mc:Choice>
               <mc:Fallback>
                 <w:pict>
-                  <v:group w14:anchorId="426F6780" id="Group 149" o:spid="_x0000_s1026" style="position:absolute;margin-left:.35pt;margin-top:0;width:596.65pt;height:188.9pt;z-index:251679744;mso-position-horizontal-relative:page;mso-position-vertical:top;mso-position-vertical-relative:page" coordorigin="" coordsize="73152,12161" o:gfxdata="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">
+                  <v:group w14:anchorId="4729C936" id="Group 149" o:spid="_x0000_s1026" style="position:absolute;margin-left:.35pt;margin-top:0;width:596.65pt;height:188.9pt;z-index:251679744;mso-position-horizontal-relative:page;mso-position-vertical:top;mso-position-vertical-relative:page" coordorigin="" coordsize="73152,12161" o:gfxdata="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">
                     <v:shape id="Rectangle 51" o:spid="_x0000_s1027" style="position:absolute;width:73152;height:11303;visibility:visible;mso-wrap-style:square;v-text-anchor:middle" coordsize="7312660,1129665" o:gfxdata="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" path="m,l7312660,r,1129665l3619500,733425,,1091565,,xe" fillcolor="#4f81bd [3204]" stroked="f" strokeweight="2pt">
                       <v:path arrowok="t" o:connecttype="custom" o:connectlocs="0,0;7315200,0;7315200,1130373;3620757,733885;0,1092249;0,0" o:connectangles="0,0,0,0,0,0"/>
                     </v:shape>
@@ -871,6 +871,15 @@
                                           <w:lang w:val="de-CH"/>
                                         </w:rPr>
                                       </w:pPr>
+                                      <w:r>
+                                        <w:rPr>
+                                          <w:color w:val="4F81BD" w:themeColor="accent1"/>
+                                          <w:sz w:val="24"/>
+                                          <w:szCs w:val="24"/>
+                                          <w:lang w:val="de-CH"/>
+                                        </w:rPr>
+                                        <w:t>Michel Patrick</w:t>
+                                      </w:r>
                                     </w:p>
                                   </w:tc>
                                 </w:tr>
@@ -1641,6 +1650,15 @@
                                     <w:lang w:val="de-CH"/>
                                   </w:rPr>
                                 </w:pPr>
+                                <w:r>
+                                  <w:rPr>
+                                    <w:color w:val="4F81BD" w:themeColor="accent1"/>
+                                    <w:sz w:val="24"/>
+                                    <w:szCs w:val="24"/>
+                                    <w:lang w:val="de-CH"/>
+                                  </w:rPr>
+                                  <w:t>Michel Patrick</w:t>
+                                </w:r>
                               </w:p>
                             </w:tc>
                           </w:tr>
@@ -2635,14 +2653,6 @@
     <w:p>
       <w:pPr>
         <w:pStyle w:val="IPA-HinweistexteTextkanngelschtwerden"/>
-        <w:rPr>
-          <w:vanish w:val="0"/>
-        </w:rPr>
-      </w:pPr>
-    </w:p>
-    <w:p>
-      <w:pPr>
-        <w:pStyle w:val="IPA-HinweistexteTextkanngelschtwerden"/>
       </w:pPr>
     </w:p>
     <w:p>
@@ -7409,13 +7419,13 @@
         </w:rPr>
         <w:fldChar w:fldCharType="separate"/>
       </w:r>
-      <w:hyperlink w:anchor="_Toc498949070" w:history="1">
+      <w:hyperlink w:anchor="_Toc68698169" w:history="1">
         <w:r>
           <w:rPr>
             <w:rStyle w:val="Hyperlink"/>
             <w:noProof/>
           </w:rPr>
-          <w:t>Abbildung 1, Demo Hermes 5.1 IPA</w:t>
+          <w:t>Abbildung 1, Arbeitsplatz</w:t>
         </w:r>
         <w:r>
           <w:rPr>
@@ -7436,7 +7446,7 @@
             <w:noProof/>
             <w:webHidden/>
           </w:rPr>
-          <w:instrText xml:space="preserve"> PAGEREF _Toc498949070 \h </w:instrText>
+          <w:instrText xml:space="preserve"> PAGEREF _Toc68698169 \h </w:instrText>
         </w:r>
         <w:r>
           <w:rPr>
@@ -7456,7 +7466,7 @@
             <w:noProof/>
             <w:webHidden/>
           </w:rPr>
-          <w:t>9</w:t>
+          <w:t>6</w:t>
         </w:r>
         <w:r>
           <w:rPr>
@@ -7481,13 +7491,13 @@
           <w:lang w:eastAsia="de-CH"/>
         </w:rPr>
       </w:pPr>
-      <w:hyperlink w:anchor="_Toc498949071" w:history="1">
+      <w:hyperlink w:anchor="_Toc68698170" w:history="1">
         <w:r>
           <w:rPr>
             <w:rStyle w:val="Hyperlink"/>
             <w:noProof/>
           </w:rPr>
-          <w:t>Abbildung 2: Projektorganisation</w:t>
+          <w:t>Abbildung 2, Demo Hermes 5.1 IPA</w:t>
         </w:r>
         <w:r>
           <w:rPr>
@@ -7508,7 +7518,7 @@
             <w:noProof/>
             <w:webHidden/>
           </w:rPr>
-          <w:instrText xml:space="preserve"> PAGEREF _Toc498949071 \h </w:instrText>
+          <w:instrText xml:space="preserve"> PAGEREF _Toc68698170 \h </w:instrText>
         </w:r>
         <w:r>
           <w:rPr>
@@ -7528,7 +7538,7 @@
             <w:noProof/>
             <w:webHidden/>
           </w:rPr>
-          <w:t>9</w:t>
+          <w:t>13</w:t>
         </w:r>
         <w:r>
           <w:rPr>
@@ -7553,7 +7563,7 @@
           <w:lang w:eastAsia="de-CH"/>
         </w:rPr>
       </w:pPr>
-      <w:hyperlink w:anchor="_Toc498949072" w:history="1">
+      <w:hyperlink w:anchor="_Toc68698171" w:history="1">
         <w:r>
           <w:rPr>
             <w:rStyle w:val="Hyperlink"/>
@@ -7580,7 +7590,7 @@
             <w:noProof/>
             <w:webHidden/>
           </w:rPr>
-          <w:instrText xml:space="preserve"> PAGEREF _Toc498949072 \h </w:instrText>
+          <w:instrText xml:space="preserve"> PAGEREF _Toc68698171 \h </w:instrText>
         </w:r>
         <w:r>
           <w:rPr>
@@ -7600,7 +7610,7 @@
             <w:noProof/>
             <w:webHidden/>
           </w:rPr>
-          <w:t>22</w:t>
+          <w:t>24</w:t>
         </w:r>
         <w:r>
           <w:rPr>
@@ -8511,9 +8521,6 @@
         <w:tc>
           <w:tcPr>
             <w:tcW w:w="6123" w:type="dxa"/>
-            <w:tcBorders>
-              <w:left w:val="single" w:sz="6" w:space="0" w:color="auto"/>
-            </w:tcBorders>
             <w:shd w:val="clear" w:color="auto" w:fill="4BACC6" w:themeFill="accent5"/>
           </w:tcPr>
           <w:p>
@@ -8559,9 +8566,6 @@
         <w:tc>
           <w:tcPr>
             <w:tcW w:w="6123" w:type="dxa"/>
-            <w:tcBorders>
-              <w:left w:val="single" w:sz="6" w:space="0" w:color="auto"/>
-            </w:tcBorders>
           </w:tcPr>
           <w:p>
             <w:pPr>
@@ -8608,9 +8612,6 @@
         <w:tc>
           <w:tcPr>
             <w:tcW w:w="6123" w:type="dxa"/>
-            <w:tcBorders>
-              <w:left w:val="single" w:sz="6" w:space="0" w:color="auto"/>
-            </w:tcBorders>
           </w:tcPr>
           <w:p>
             <w:pPr>
@@ -8671,9 +8672,6 @@
         <w:tc>
           <w:tcPr>
             <w:tcW w:w="6123" w:type="dxa"/>
-            <w:tcBorders>
-              <w:left w:val="single" w:sz="6" w:space="0" w:color="auto"/>
-            </w:tcBorders>
           </w:tcPr>
           <w:p>
             <w:pPr>
@@ -8730,6 +8728,11 @@
               <w:t>VZ</w:t>
             </w:r>
           </w:p>
+        </w:tc>
+        <w:tc>
+          <w:tcPr>
+            <w:tcW w:w="6123" w:type="dxa"/>
+          </w:tcPr>
           <w:p>
             <w:pPr>
               <w:pStyle w:val="IPA-Tabelle"/>
@@ -8738,14 +8741,41 @@
                 <w:szCs w:val="22"/>
               </w:rPr>
             </w:pPr>
+            <w:r>
+              <w:rPr>
+                <w:sz w:val="22"/>
+                <w:szCs w:val="22"/>
+              </w:rPr>
+              <w:t>Verzeichnis</w:t>
+            </w:r>
+          </w:p>
+        </w:tc>
+      </w:tr>
+      <w:tr>
+        <w:tc>
+          <w:tcPr>
+            <w:tcW w:w="2950" w:type="dxa"/>
+          </w:tcPr>
+          <w:p>
+            <w:pPr>
+              <w:pStyle w:val="IPA-Tabelle"/>
+              <w:rPr>
+                <w:sz w:val="22"/>
+                <w:szCs w:val="22"/>
+              </w:rPr>
+            </w:pPr>
+            <w:r>
+              <w:rPr>
+                <w:sz w:val="22"/>
+                <w:szCs w:val="22"/>
+              </w:rPr>
+              <w:t>CMS</w:t>
+            </w:r>
           </w:p>
         </w:tc>
         <w:tc>
           <w:tcPr>
             <w:tcW w:w="6123" w:type="dxa"/>
-            <w:tcBorders>
-              <w:left w:val="single" w:sz="6" w:space="0" w:color="auto"/>
-            </w:tcBorders>
           </w:tcPr>
           <w:p>
             <w:pPr>
@@ -8760,17 +8790,8 @@
                 <w:sz w:val="22"/>
                 <w:szCs w:val="22"/>
               </w:rPr>
-              <w:t>Verzeichnis</w:t>
+              <w:t>Content Management System</w:t>
             </w:r>
-          </w:p>
-          <w:p>
-            <w:pPr>
-              <w:pStyle w:val="IPA-Tabelle"/>
-              <w:rPr>
-                <w:sz w:val="22"/>
-                <w:szCs w:val="22"/>
-              </w:rPr>
-            </w:pPr>
           </w:p>
         </w:tc>
       </w:tr>
@@ -8851,6 +8872,23 @@
         <w:t>Ausgangssituation</w:t>
       </w:r>
     </w:p>
+    <w:p>
+      <w:r>
+        <w:t xml:space="preserve">Die Design &amp; Webagentur Terminal8 in Bern entwickelt kreative Webanwendungen und setzt diese mit aktuellen Technologien um. Der Fokus liegt im Design und der Entwicklung von responsive Websites und Applikationen mit dem CMS TYPO3.  </w:t>
+      </w:r>
+    </w:p>
+    <w:p/>
+    <w:p>
+      <w:r>
+        <w:t xml:space="preserve">Für </w:t>
+      </w:r>
+      <w:r>
+        <w:t>den</w:t>
+      </w:r>
+      <w:r>
+        <w:t xml:space="preserve"> Kunden, die PROBST MAVEG AG, einen der führenden Anbieter von Baumaschinen und Baugeräten in der Schweiz, soll die alte, in die Jahre gekommen Website abgelöst werden. Hierfür hat Terminal8 den Gesamtauftrag erhalten: Konzeption, Design &amp; Entwicklung. Einen wesentlichen Bestandteil der neuen Website stellt die “Produktdatenbank” dar, in welcher die wichtigsten Produkte dargestellt werden. Die aktuelle Lösung ist nicht zufriedenstellend und ist mit sehr grossem administrativem Aufwand verbunden, wenn neue Produkte hinzugefügt werden. </w:t>
+      </w:r>
+    </w:p>
     <w:bookmarkEnd w:id="3"/>
     <w:p>
       <w:pPr>
@@ -8868,6 +8906,63 @@
       </w:r>
     </w:p>
     <w:p>
+      <w:r>
+        <w:t>Die neue Website wird durch Terminal8 mit dem CMS TYPO3 entwickelt, welche mit einer selbstentwickelten Produktdatenbank</w:t>
+      </w:r>
+      <w:r>
+        <w:t xml:space="preserve">, einer </w:t>
+      </w:r>
+      <w:r>
+        <w:t>sog «Extension»</w:t>
+      </w:r>
+      <w:r>
+        <w:t xml:space="preserve"> ergänzt wird. Zusätzlich werden eigens von Terminal8 entwickelte </w:t>
+      </w:r>
+      <w:r>
+        <w:t>Erweiterungen</w:t>
+      </w:r>
+      <w:r>
+        <w:t xml:space="preserve"> (t8_Jetpack und t8_Custom) eingesetzt, die die Entwicklung</w:t>
+      </w:r>
+      <w:r>
+        <w:t xml:space="preserve"> um ein Gewisses </w:t>
+      </w:r>
+      <w:r>
+        <w:t xml:space="preserve">erleichtern. </w:t>
+      </w:r>
+    </w:p>
+    <w:p/>
+    <w:p>
+      <w:r>
+        <w:t>Das Datenbankmodell wird mit einer Hilfs-extension namens «</w:t>
+      </w:r>
+      <w:proofErr w:type="spellStart"/>
+      <w:r>
+        <w:t>Extensionbuilder</w:t>
+      </w:r>
+      <w:proofErr w:type="spellEnd"/>
+      <w:r>
+        <w:t xml:space="preserve">» erstellt, welche die in PHP nötigen Getter, Setter und die Datenbankanbindung kreiert. </w:t>
+      </w:r>
+    </w:p>
+    <w:p>
+      <w:r>
+        <w:t xml:space="preserve">Für den Produkte-Filter wird ein Ajax-Call gemacht, der die nötigen Daten per URL-Parameter aus der Datenbank ausliest und an die View übergibt. </w:t>
+      </w:r>
+    </w:p>
+    <w:p/>
+    <w:p>
+      <w:r>
+        <w:t xml:space="preserve">Es soll zudem möglich sein, Produkte in eine Merkliste hinzuzufügen, um z.B deren Preise oder andere Eigenschaften zu vergleichen. </w:t>
+      </w:r>
+    </w:p>
+    <w:p/>
+    <w:p>
+      <w:r>
+        <w:t>Um das Ganze abzurunden werden die Eigenschaften der Produkte mit HTML strukturiert und mit SCSS verschönert. Wo nötig, werden Elemente mit JavaScript und CSS-Klassen animiert.</w:t>
+      </w:r>
+    </w:p>
+    <w:p>
       <w:pPr>
         <w:pStyle w:val="Verzeichnisberschrift2"/>
         <w:rPr>
@@ -8882,12 +8977,32 @@
       </w:r>
     </w:p>
     <w:p>
+      <w:r>
+        <w:t>Der Kunde kann eigenständig Produkte erfassen, löschen und nach Belieben anpassen. Alles ist übersichtlich und sinnvoll platziert, die Bedienung ist einfach, im Backend wie im Frontend. Produkte können nach Kategorien gefiltert werden, ohne dass die Seite neu geladen werden muss. Die Produkte werden in einer Listenansicht dargestellt</w:t>
+      </w:r>
+      <w:r>
+        <w:t xml:space="preserve"> und </w:t>
+      </w:r>
+      <w:r>
+        <w:t xml:space="preserve">man kann über einen Link auf die Detailseite des jeweiligen Produkts gelangen. </w:t>
+      </w:r>
+    </w:p>
+    <w:p/>
+    <w:p>
+      <w:r>
+        <w:t xml:space="preserve">Pro Produkt gibt es einen Button, mit dem man das Produkt in die Merkliste aufnehmen kann. Die Merkliste kann über einen separaten Button eingesehen werden. </w:t>
+      </w:r>
+    </w:p>
+    <w:p/>
+    <w:p>
+      <w:r>
+        <w:t xml:space="preserve">Das Ganze soll natürlich auch auf Smartphones und Tablets reibungslos funktionieren, Stichwort «Responsive». </w:t>
+      </w:r>
+    </w:p>
+    <w:p>
       <w:pPr>
         <w:spacing w:after="200"/>
       </w:pPr>
-      <w:r>
-        <w:br w:type="page"/>
-      </w:r>
     </w:p>
     <w:p>
       <w:pPr>
@@ -8897,10 +9012,13 @@
       <w:bookmarkStart w:id="4" w:name="_Toc68694812"/>
       <w:r>
         <w:lastRenderedPageBreak/>
-        <w:t>Teil 1: Ablauf</w:t>
-      </w:r>
-      <w:r>
-        <w:t xml:space="preserve"> Organisation</w:t>
+        <w:t>Ablauf</w:t>
+      </w:r>
+      <w:r>
+        <w:t xml:space="preserve"> </w:t>
+      </w:r>
+      <w:r>
+        <w:t>Organisation</w:t>
       </w:r>
       <w:r>
         <w:t xml:space="preserve"> und Umfeld</w:t>
@@ -8909,137 +9027,1616 @@
     </w:p>
     <w:p>
       <w:pPr>
+        <w:rPr>
+          <w:lang w:eastAsia="de-DE"/>
+        </w:rPr>
+      </w:pPr>
+    </w:p>
+    <w:p>
+      <w:pPr>
+        <w:rPr>
+          <w:b/>
+          <w:bCs/>
+          <w:sz w:val="32"/>
+          <w:szCs w:val="32"/>
+        </w:rPr>
+      </w:pPr>
+    </w:p>
+    <w:tbl>
+      <w:tblPr>
+        <w:tblStyle w:val="TableGrid"/>
+        <w:tblW w:w="0" w:type="auto"/>
+        <w:tblBorders>
+          <w:top w:val="none" w:sz="0" w:space="0" w:color="auto"/>
+          <w:left w:val="none" w:sz="0" w:space="0" w:color="auto"/>
+          <w:bottom w:val="none" w:sz="0" w:space="0" w:color="auto"/>
+          <w:right w:val="none" w:sz="0" w:space="0" w:color="auto"/>
+          <w:insideH w:val="none" w:sz="0" w:space="0" w:color="auto"/>
+          <w:insideV w:val="none" w:sz="0" w:space="0" w:color="auto"/>
+        </w:tblBorders>
+        <w:shd w:val="clear" w:color="auto" w:fill="FFFFFF" w:themeFill="background1"/>
+        <w:tblLook w:val="04A0" w:firstRow="1" w:lastRow="0" w:firstColumn="1" w:lastColumn="0" w:noHBand="0" w:noVBand="1"/>
+      </w:tblPr>
+      <w:tblGrid>
+        <w:gridCol w:w="3969"/>
+        <w:gridCol w:w="4962"/>
+      </w:tblGrid>
+      <w:tr>
+        <w:tc>
+          <w:tcPr>
+            <w:tcW w:w="3969" w:type="dxa"/>
+            <w:shd w:val="clear" w:color="auto" w:fill="FFFFFF" w:themeFill="background1"/>
+          </w:tcPr>
+          <w:p>
+            <w:pPr>
+              <w:rPr>
+                <w:b/>
+                <w:bCs/>
+              </w:rPr>
+            </w:pPr>
+            <w:r>
+              <w:rPr>
+                <w:b/>
+                <w:bCs/>
+              </w:rPr>
+              <w:t>Autor</w:t>
+            </w:r>
+          </w:p>
+        </w:tc>
+        <w:tc>
+          <w:tcPr>
+            <w:tcW w:w="4962" w:type="dxa"/>
+            <w:shd w:val="clear" w:color="auto" w:fill="FFFFFF" w:themeFill="background1"/>
+          </w:tcPr>
+          <w:p>
+            <w:r>
+              <w:t xml:space="preserve">Moritz Burn </w:t>
+            </w:r>
+          </w:p>
+        </w:tc>
+      </w:tr>
+      <w:tr>
+        <w:tc>
+          <w:tcPr>
+            <w:tcW w:w="3969" w:type="dxa"/>
+            <w:shd w:val="clear" w:color="auto" w:fill="FFFFFF" w:themeFill="background1"/>
+          </w:tcPr>
+          <w:p>
+            <w:pPr>
+              <w:rPr>
+                <w:b/>
+                <w:bCs/>
+              </w:rPr>
+            </w:pPr>
+            <w:r>
+              <w:rPr>
+                <w:b/>
+                <w:bCs/>
+              </w:rPr>
+              <w:t>Jahr</w:t>
+            </w:r>
+            <w:r>
+              <w:rPr>
+                <w:b/>
+                <w:bCs/>
+              </w:rPr>
+              <w:t xml:space="preserve"> der Durchführung</w:t>
+            </w:r>
+          </w:p>
+        </w:tc>
+        <w:tc>
+          <w:tcPr>
+            <w:tcW w:w="4962" w:type="dxa"/>
+            <w:shd w:val="clear" w:color="auto" w:fill="FFFFFF" w:themeFill="background1"/>
+          </w:tcPr>
+          <w:p>
+            <w:r>
+              <w:t>2021</w:t>
+            </w:r>
+          </w:p>
+        </w:tc>
+      </w:tr>
+      <w:tr>
+        <w:tc>
+          <w:tcPr>
+            <w:tcW w:w="3969" w:type="dxa"/>
+            <w:shd w:val="clear" w:color="auto" w:fill="FFFFFF" w:themeFill="background1"/>
+          </w:tcPr>
+          <w:p>
+            <w:pPr>
+              <w:rPr>
+                <w:b/>
+                <w:bCs/>
+              </w:rPr>
+            </w:pPr>
+            <w:r>
+              <w:rPr>
+                <w:b/>
+                <w:bCs/>
+              </w:rPr>
+              <w:t>Projektvorgehensmodell</w:t>
+            </w:r>
+          </w:p>
+        </w:tc>
+        <w:tc>
+          <w:tcPr>
+            <w:tcW w:w="4962" w:type="dxa"/>
+            <w:shd w:val="clear" w:color="auto" w:fill="FFFFFF" w:themeFill="background1"/>
+          </w:tcPr>
+          <w:p>
+            <w:r>
+              <w:t>HERMES 5.1</w:t>
+            </w:r>
+          </w:p>
+        </w:tc>
+      </w:tr>
+    </w:tbl>
+    <w:p>
+      <w:pPr>
+        <w:pStyle w:val="IPA-HinweistexteTextkanngelschtwerden"/>
+      </w:pPr>
+      <w:r>
+        <w:t xml:space="preserve">Ev. Firmen-/ Projektlogo hinzufügen </w:t>
+      </w:r>
+    </w:p>
+    <w:p>
+      <w:pPr>
+        <w:pStyle w:val="IPA-HinweistexteTextkanngelschtwerden"/>
+      </w:pPr>
+      <w:r>
+        <w:t xml:space="preserve">Etwas spannend gestalten… das Auge liest mit </w:t>
+      </w:r>
+      <w:r>
+        <w:sym w:font="Wingdings" w:char="F04A"/>
+      </w:r>
+    </w:p>
+    <w:p>
+      <w:pPr>
+        <w:rPr>
+          <w:lang w:eastAsia="de-DE"/>
+        </w:rPr>
+      </w:pPr>
+    </w:p>
+    <w:p>
+      <w:pPr>
+        <w:rPr>
+          <w:lang w:eastAsia="de-DE"/>
+        </w:rPr>
+      </w:pPr>
+    </w:p>
+    <w:p>
+      <w:pPr>
+        <w:rPr>
+          <w:lang w:eastAsia="de-DE"/>
+        </w:rPr>
+      </w:pPr>
+    </w:p>
+    <w:p>
+      <w:pPr>
+        <w:rPr>
+          <w:lang w:eastAsia="de-DE"/>
+        </w:rPr>
+      </w:pPr>
+      <w:r>
+        <w:rPr>
+          <w:lang w:eastAsia="de-DE"/>
+        </w:rPr>
+        <w:t xml:space="preserve">Die IPA findet im Sitzungszimmer von Terminal8 statt. </w:t>
+      </w:r>
+      <w:r>
+        <w:rPr>
+          <w:lang w:eastAsia="de-DE"/>
+        </w:rPr>
+        <w:t>Untenstehend ein Bild von besagter Räumlichkeit und dessen Einrichtung</w:t>
+      </w:r>
+      <w:r>
+        <w:rPr>
+          <w:lang w:eastAsia="de-DE"/>
+        </w:rPr>
+        <w:t>.</w:t>
+      </w:r>
+    </w:p>
+    <w:p>
+      <w:pPr>
+        <w:rPr>
+          <w:lang w:eastAsia="de-DE"/>
+        </w:rPr>
+      </w:pPr>
+    </w:p>
+    <w:p>
+      <w:pPr>
         <w:pStyle w:val="IPA-TextkrperStandart"/>
+        <w:keepNext/>
         <w:tabs>
           <w:tab w:val="left" w:pos="2127"/>
         </w:tabs>
       </w:pPr>
-      <w:sdt>
-        <w:sdtPr>
-          <w:alias w:val="Titel"/>
-          <w:tag w:val=""/>
-          <w:id w:val="592592911"/>
-          <w:placeholder>
-            <w:docPart w:val="068872BF817744738241121ABC174055"/>
-          </w:placeholder>
-          <w:dataBinding w:prefixMappings="xmlns:ns0='http://purl.org/dc/elements/1.1/' xmlns:ns1='http://schemas.openxmlformats.org/package/2006/metadata/core-properties' " w:xpath="/ns1:coreProperties[1]/ns0:title[1]" w:storeItemID="{6C3C8BC8-F283-45AE-878A-BAB7291924A1}"/>
-          <w:text/>
-        </w:sdtPr>
-        <w:sdtEndPr/>
-        <w:sdtContent>
-          <w:r>
-            <w:t>Produkte-Extension</w:t>
-          </w:r>
-        </w:sdtContent>
-      </w:sdt>
-      <w:r>
-        <w:br/>
-      </w:r>
-    </w:p>
-    <w:p>
-      <w:pPr>
-        <w:pStyle w:val="IPA-TextkrperStandart"/>
-        <w:tabs>
-          <w:tab w:val="left" w:pos="2127"/>
-        </w:tabs>
-      </w:pPr>
-    </w:p>
-    <w:p>
-      <w:pPr>
-        <w:pStyle w:val="IPA-HinweistexteTextkanngelschtwerden"/>
-      </w:pPr>
-      <w:r>
-        <w:t>Ev</w:t>
-      </w:r>
-      <w:r>
-        <w:t>. F</w:t>
-      </w:r>
-      <w:r>
-        <w:t>irmen</w:t>
-      </w:r>
-      <w:r>
-        <w:t>-/</w:t>
-      </w:r>
-      <w:r>
-        <w:t xml:space="preserve"> Proj</w:t>
-      </w:r>
-      <w:r>
-        <w:t>ekt</w:t>
-      </w:r>
-      <w:r>
-        <w:t>l</w:t>
-      </w:r>
-      <w:r>
-        <w:t>ogo hinzufügen</w:t>
-      </w:r>
-      <w:r>
-        <w:t xml:space="preserve"> </w:t>
-      </w:r>
-    </w:p>
-    <w:p>
-      <w:pPr>
-        <w:pStyle w:val="IPA-HinweistexteTextkanngelschtwerden"/>
-      </w:pPr>
-      <w:r>
-        <w:t xml:space="preserve">Etwas spannend gestalten… das Auge liest mit </w:t>
-      </w:r>
-      <w:r>
-        <w:sym w:font="Wingdings" w:char="F04A"/>
-      </w:r>
-    </w:p>
-    <w:p>
-      <w:pPr>
-        <w:spacing w:after="200"/>
-      </w:pPr>
-      <w:r>
-        <w:br w:type="page"/>
+      <w:r>
+        <w:rPr>
+          <w:noProof/>
+        </w:rPr>
+        <w:drawing>
+          <wp:inline distT="0" distB="0" distL="0" distR="0" wp14:anchorId="61029651" wp14:editId="278730B9">
+            <wp:extent cx="5760085" cy="4271645"/>
+            <wp:effectExtent l="0" t="0" r="0" b="0"/>
+            <wp:docPr id="9" name="Picture 9"/>
+            <wp:cNvGraphicFramePr>
+              <a:graphicFrameLocks xmlns:a="http://schemas.openxmlformats.org/drawingml/2006/main" noChangeAspect="1"/>
+            </wp:cNvGraphicFramePr>
+            <a:graphic xmlns:a="http://schemas.openxmlformats.org/drawingml/2006/main">
+              <a:graphicData uri="http://schemas.openxmlformats.org/drawingml/2006/picture">
+                <pic:pic xmlns:pic="http://schemas.openxmlformats.org/drawingml/2006/picture">
+                  <pic:nvPicPr>
+                    <pic:cNvPr id="9" name="Picture 9"/>
+                    <pic:cNvPicPr/>
+                  </pic:nvPicPr>
+                  <pic:blipFill>
+                    <a:blip r:embed="rId11" cstate="print">
+                      <a:extLst>
+                        <a:ext uri="{28A0092B-C50C-407E-A947-70E740481C1C}">
+                          <a14:useLocalDpi xmlns:a14="http://schemas.microsoft.com/office/drawing/2010/main" val="0"/>
+                        </a:ext>
+                      </a:extLst>
+                    </a:blip>
+                    <a:stretch>
+                      <a:fillRect/>
+                    </a:stretch>
+                  </pic:blipFill>
+                  <pic:spPr>
+                    <a:xfrm>
+                      <a:off x="0" y="0"/>
+                      <a:ext cx="5760085" cy="4271645"/>
+                    </a:xfrm>
+                    <a:prstGeom prst="rect">
+                      <a:avLst/>
+                    </a:prstGeom>
+                  </pic:spPr>
+                </pic:pic>
+              </a:graphicData>
+            </a:graphic>
+          </wp:inline>
+        </w:drawing>
+      </w:r>
+    </w:p>
+    <w:p>
+      <w:pPr>
+        <w:pStyle w:val="Caption"/>
+      </w:pPr>
+      <w:bookmarkStart w:id="5" w:name="_Toc68698169"/>
+      <w:r>
+        <w:rPr>
+          <w:noProof/>
+        </w:rPr>
+        <w:drawing>
+          <wp:anchor distT="0" distB="0" distL="114300" distR="114300" simplePos="0" relativeHeight="251684864" behindDoc="1" locked="0" layoutInCell="1" allowOverlap="1" wp14:anchorId="173BE0A5" wp14:editId="7AF75846">
+            <wp:simplePos x="0" y="0"/>
+            <wp:positionH relativeFrom="margin">
+              <wp:align>center</wp:align>
+            </wp:positionH>
+            <wp:positionV relativeFrom="paragraph">
+              <wp:posOffset>148470</wp:posOffset>
+            </wp:positionV>
+            <wp:extent cx="2777490" cy="1856105"/>
+            <wp:effectExtent l="0" t="0" r="0" b="0"/>
+            <wp:wrapTight wrapText="bothSides">
+              <wp:wrapPolygon edited="0">
+                <wp:start x="10370" y="1330"/>
+                <wp:lineTo x="7111" y="4655"/>
+                <wp:lineTo x="7111" y="10198"/>
+                <wp:lineTo x="8444" y="12415"/>
+                <wp:lineTo x="9333" y="12415"/>
+                <wp:lineTo x="10667" y="15962"/>
+                <wp:lineTo x="1185" y="16183"/>
+                <wp:lineTo x="593" y="16405"/>
+                <wp:lineTo x="1333" y="19509"/>
+                <wp:lineTo x="1333" y="19952"/>
+                <wp:lineTo x="6815" y="20395"/>
+                <wp:lineTo x="19852" y="20395"/>
+                <wp:lineTo x="20444" y="19509"/>
+                <wp:lineTo x="20889" y="16627"/>
+                <wp:lineTo x="19704" y="16183"/>
+                <wp:lineTo x="10963" y="15962"/>
+                <wp:lineTo x="12148" y="12415"/>
+                <wp:lineTo x="12889" y="12415"/>
+                <wp:lineTo x="14519" y="9976"/>
+                <wp:lineTo x="14519" y="5099"/>
+                <wp:lineTo x="13778" y="3990"/>
+                <wp:lineTo x="11111" y="1330"/>
+                <wp:lineTo x="10370" y="1330"/>
+              </wp:wrapPolygon>
+            </wp:wrapTight>
+            <wp:docPr id="20" name="Picture 20" descr="Impressum - Bruno Kernen – ehemaliger Schweizer Skirennfahrer"/>
+            <wp:cNvGraphicFramePr>
+              <a:graphicFrameLocks xmlns:a="http://schemas.openxmlformats.org/drawingml/2006/main" noChangeAspect="1"/>
+            </wp:cNvGraphicFramePr>
+            <a:graphic xmlns:a="http://schemas.openxmlformats.org/drawingml/2006/main">
+              <a:graphicData uri="http://schemas.openxmlformats.org/drawingml/2006/picture">
+                <pic:pic xmlns:pic="http://schemas.openxmlformats.org/drawingml/2006/picture">
+                  <pic:nvPicPr>
+                    <pic:cNvPr id="0" name="Picture 1" descr="Impressum - Bruno Kernen – ehemaliger Schweizer Skirennfahrer"/>
+                    <pic:cNvPicPr>
+                      <a:picLocks noChangeAspect="1" noChangeArrowheads="1"/>
+                    </pic:cNvPicPr>
+                  </pic:nvPicPr>
+                  <pic:blipFill rotWithShape="1">
+                    <a:blip r:embed="rId10">
+                      <a:extLst>
+                        <a:ext uri="{28A0092B-C50C-407E-A947-70E740481C1C}">
+                          <a14:useLocalDpi xmlns:a14="http://schemas.microsoft.com/office/drawing/2010/main" val="0"/>
+                        </a:ext>
+                      </a:extLst>
+                    </a:blip>
+                    <a:srcRect l="18313" t="28240" r="17690" b="28984"/>
+                    <a:stretch/>
+                  </pic:blipFill>
+                  <pic:spPr bwMode="auto">
+                    <a:xfrm>
+                      <a:off x="0" y="0"/>
+                      <a:ext cx="2777490" cy="1856105"/>
+                    </a:xfrm>
+                    <a:prstGeom prst="rect">
+                      <a:avLst/>
+                    </a:prstGeom>
+                    <a:noFill/>
+                    <a:ln>
+                      <a:noFill/>
+                    </a:ln>
+                    <a:extLst>
+                      <a:ext uri="{53640926-AAD7-44D8-BBD7-CCE9431645EC}">
+                        <a14:shadowObscured xmlns:a14="http://schemas.microsoft.com/office/drawing/2010/main"/>
+                      </a:ext>
+                    </a:extLst>
+                  </pic:spPr>
+                </pic:pic>
+              </a:graphicData>
+            </a:graphic>
+            <wp14:sizeRelH relativeFrom="margin">
+              <wp14:pctWidth>0</wp14:pctWidth>
+            </wp14:sizeRelH>
+            <wp14:sizeRelV relativeFrom="margin">
+              <wp14:pctHeight>0</wp14:pctHeight>
+            </wp14:sizeRelV>
+          </wp:anchor>
+        </w:drawing>
+      </w:r>
+      <w:r>
+        <w:t xml:space="preserve">Abbildung </w:t>
+      </w:r>
+      <w:fldSimple w:instr=" SEQ Abbildung \* ARABIC ">
+        <w:r>
+          <w:rPr>
+            <w:noProof/>
+          </w:rPr>
+          <w:t>1</w:t>
+        </w:r>
+      </w:fldSimple>
+      <w:r>
+        <w:t>, Arbeitsplatz</w:t>
+      </w:r>
+      <w:bookmarkEnd w:id="5"/>
+    </w:p>
+    <w:p/>
+    <w:p>
+      <w:r>
+        <w:rPr>
+          <w:noProof/>
+        </w:rPr>
+        <mc:AlternateContent>
+          <mc:Choice Requires="wps">
+            <w:drawing>
+              <wp:anchor distT="0" distB="0" distL="114300" distR="114300" simplePos="0" relativeHeight="251686912" behindDoc="1" locked="0" layoutInCell="1" allowOverlap="1" wp14:anchorId="15C1842A" wp14:editId="76975607">
+                <wp:simplePos x="0" y="0"/>
+                <wp:positionH relativeFrom="margin">
+                  <wp:align>center</wp:align>
+                </wp:positionH>
+                <wp:positionV relativeFrom="paragraph">
+                  <wp:posOffset>1558230</wp:posOffset>
+                </wp:positionV>
+                <wp:extent cx="2440305" cy="635"/>
+                <wp:effectExtent l="0" t="0" r="0" b="8255"/>
+                <wp:wrapTight wrapText="bothSides">
+                  <wp:wrapPolygon edited="0">
+                    <wp:start x="0" y="0"/>
+                    <wp:lineTo x="0" y="20698"/>
+                    <wp:lineTo x="21415" y="20698"/>
+                    <wp:lineTo x="21415" y="0"/>
+                    <wp:lineTo x="0" y="0"/>
+                  </wp:wrapPolygon>
+                </wp:wrapTight>
+                <wp:docPr id="1" name="Text Box 1"/>
+                <wp:cNvGraphicFramePr/>
+                <a:graphic xmlns:a="http://schemas.openxmlformats.org/drawingml/2006/main">
+                  <a:graphicData uri="http://schemas.microsoft.com/office/word/2010/wordprocessingShape">
+                    <wps:wsp>
+                      <wps:cNvSpPr txBox="1"/>
+                      <wps:spPr>
+                        <a:xfrm>
+                          <a:off x="0" y="0"/>
+                          <a:ext cx="2440305" cy="635"/>
+                        </a:xfrm>
+                        <a:prstGeom prst="rect">
+                          <a:avLst/>
+                        </a:prstGeom>
+                        <a:solidFill>
+                          <a:prstClr val="white"/>
+                        </a:solidFill>
+                        <a:ln>
+                          <a:noFill/>
+                        </a:ln>
+                      </wps:spPr>
+                      <wps:txbx>
+                        <w:txbxContent>
+                          <w:p>
+                            <w:pPr>
+                              <w:pStyle w:val="Caption"/>
+                              <w:rPr>
+                                <w:noProof/>
+                              </w:rPr>
+                            </w:pPr>
+                            <w:r>
+                              <w:t xml:space="preserve">Abbildung </w:t>
+                            </w:r>
+                            <w:fldSimple w:instr=" SEQ Abbildung \* ARABIC ">
+                              <w:r>
+                                <w:rPr>
+                                  <w:noProof/>
+                                </w:rPr>
+                                <w:t>2</w:t>
+                              </w:r>
+                            </w:fldSimple>
+                            <w:r>
+                              <w:rPr>
+                                <w:lang w:val="en-GB"/>
+                              </w:rPr>
+                              <w:t>, Logo T8</w:t>
+                            </w:r>
+                          </w:p>
+                        </w:txbxContent>
+                      </wps:txbx>
+                      <wps:bodyPr rot="0" spcFirstLastPara="0" vertOverflow="overflow" horzOverflow="overflow" vert="horz" wrap="square" lIns="0" tIns="0" rIns="0" bIns="0" numCol="1" spcCol="0" rtlCol="0" fromWordArt="0" anchor="t" anchorCtr="0" forceAA="0" compatLnSpc="1">
+                        <a:prstTxWarp prst="textNoShape">
+                          <a:avLst/>
+                        </a:prstTxWarp>
+                        <a:spAutoFit/>
+                      </wps:bodyPr>
+                    </wps:wsp>
+                  </a:graphicData>
+                </a:graphic>
+                <wp14:sizeRelH relativeFrom="margin">
+                  <wp14:pctWidth>0</wp14:pctWidth>
+                </wp14:sizeRelH>
+              </wp:anchor>
+            </w:drawing>
+          </mc:Choice>
+          <mc:Fallback>
+            <w:pict>
+              <v:shape w14:anchorId="15C1842A" id="Text Box 1" o:spid="_x0000_s1031" type="#_x0000_t202" style="position:absolute;margin-left:0;margin-top:122.7pt;width:192.15pt;height:.05pt;z-index:-251629568;visibility:visible;mso-wrap-style:square;mso-width-percent:0;mso-wrap-distance-left:9pt;mso-wrap-distance-top:0;mso-wrap-distance-right:9pt;mso-wrap-distance-bottom:0;mso-position-horizontal:center;mso-position-horizontal-relative:margin;mso-position-vertical:absolute;mso-position-vertical-relative:text;mso-width-percent:0;mso-width-relative:margin;v-text-anchor:top" o:gfxdata="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" stroked="f">
+                <v:textbox style="mso-fit-shape-to-text:t" inset="0,0,0,0">
+                  <w:txbxContent>
+                    <w:p>
+                      <w:pPr>
+                        <w:pStyle w:val="Caption"/>
+                        <w:rPr>
+                          <w:noProof/>
+                        </w:rPr>
+                      </w:pPr>
+                      <w:r>
+                        <w:t xml:space="preserve">Abbildung </w:t>
+                      </w:r>
+                      <w:fldSimple w:instr=" SEQ Abbildung \* ARABIC ">
+                        <w:r>
+                          <w:rPr>
+                            <w:noProof/>
+                          </w:rPr>
+                          <w:t>2</w:t>
+                        </w:r>
+                      </w:fldSimple>
+                      <w:r>
+                        <w:rPr>
+                          <w:lang w:val="en-GB"/>
+                        </w:rPr>
+                        <w:t>, Logo T8</w:t>
+                      </w:r>
+                    </w:p>
+                  </w:txbxContent>
+                </v:textbox>
+                <w10:wrap type="tight" anchorx="margin"/>
+              </v:shape>
+            </w:pict>
+          </mc:Fallback>
+        </mc:AlternateContent>
       </w:r>
     </w:p>
     <w:p>
       <w:pPr>
         <w:pStyle w:val="Heading1"/>
       </w:pPr>
-      <w:bookmarkStart w:id="5" w:name="_Toc497306144"/>
-      <w:bookmarkStart w:id="6" w:name="_Toc68694813"/>
+      <w:bookmarkStart w:id="6" w:name="_Toc497306144"/>
+      <w:bookmarkStart w:id="7" w:name="_Toc68694813"/>
       <w:r>
         <w:lastRenderedPageBreak/>
         <w:t>Aufgabenstellung</w:t>
       </w:r>
-      <w:bookmarkEnd w:id="5"/>
       <w:bookmarkEnd w:id="6"/>
+      <w:bookmarkEnd w:id="7"/>
     </w:p>
     <w:p>
       <w:pPr>
         <w:pStyle w:val="Heading2"/>
       </w:pPr>
-      <w:bookmarkStart w:id="7" w:name="_Toc497306145"/>
-      <w:bookmarkStart w:id="8" w:name="OLE_LINK1"/>
-      <w:bookmarkStart w:id="9" w:name="_Toc68694814"/>
+      <w:bookmarkStart w:id="8" w:name="_Toc497306145"/>
+      <w:bookmarkStart w:id="9" w:name="OLE_LINK1"/>
+      <w:bookmarkStart w:id="10" w:name="_Toc68694814"/>
       <w:r>
         <w:t xml:space="preserve">Titel der </w:t>
       </w:r>
-      <w:bookmarkEnd w:id="7"/>
+      <w:bookmarkEnd w:id="8"/>
       <w:r>
         <w:t>Arbeit</w:t>
       </w:r>
+      <w:bookmarkEnd w:id="10"/>
+    </w:p>
+    <w:p>
+      <w:r>
+        <w:t>Erweiterung bestehende TYPO3 CMS Website mit Produktdatenbank</w:t>
+      </w:r>
+      <w:r>
+        <w:t>.</w:t>
+      </w:r>
+    </w:p>
+    <w:p>
+      <w:pPr>
+        <w:pStyle w:val="Heading2"/>
+      </w:pPr>
+      <w:bookmarkStart w:id="11" w:name="_Toc497306146"/>
+      <w:bookmarkStart w:id="12" w:name="_Toc68694815"/>
+      <w:r>
+        <w:t>Thematik</w:t>
+      </w:r>
+      <w:bookmarkEnd w:id="11"/>
+      <w:bookmarkEnd w:id="12"/>
+    </w:p>
+    <w:p>
+      <w:r>
+        <w:t xml:space="preserve">Das Projekt befasst sich mit TYPO3 CMS, welches einen unter Anderem ermöglicht, eigene Software-Erweiterungen zu </w:t>
+      </w:r>
+      <w:r>
+        <w:t>entwickeln</w:t>
+      </w:r>
+      <w:r>
+        <w:t>, zu installieren und zu verwenden. Das Herz der Applikation besteht aus PH</w:t>
+      </w:r>
+      <w:r>
+        <w:t>P</w:t>
+      </w:r>
+      <w:r>
+        <w:t xml:space="preserve"> und einer Datenbank, in der die Produkte, respektive deren Eigenschaften gespeichert und ausgelesen werden können. </w:t>
+      </w:r>
+      <w:r>
+        <w:t xml:space="preserve">Zusätzlich werden für eine Merkliste Cookies verwendet, um die jeweiligen Benutzer bei erneutem Besuch der Website wiederzuerkennen und anschliessend die richtigen Produkte in der Merkliste auszugeben. </w:t>
+      </w:r>
+    </w:p>
+    <w:p>
+      <w:pPr>
+        <w:pStyle w:val="Default"/>
+      </w:pPr>
+    </w:p>
+    <w:p>
+      <w:pPr>
+        <w:pStyle w:val="Heading2"/>
+      </w:pPr>
+      <w:bookmarkStart w:id="13" w:name="_Toc497306147"/>
+      <w:bookmarkStart w:id="14" w:name="_Toc68694816"/>
       <w:bookmarkEnd w:id="9"/>
+      <w:r>
+        <w:t>Ausgangslage</w:t>
+      </w:r>
+      <w:bookmarkEnd w:id="13"/>
+      <w:bookmarkEnd w:id="14"/>
+    </w:p>
+    <w:p>
+      <w:r>
+        <w:t>Probst-</w:t>
+      </w:r>
+      <w:proofErr w:type="spellStart"/>
+      <w:r>
+        <w:t>Maveg</w:t>
+      </w:r>
+      <w:proofErr w:type="spellEnd"/>
+      <w:r>
+        <w:t xml:space="preserve"> ist einer der führenden Anbieter von Baumaschinen und Baugeräten aller Art und benötigt für den Verkauf ihrer Produkte eine elegantere Lösung. Die aktuelle Lösung ist mit grossem administrativem Aufwand verbunden und </w:t>
+      </w:r>
+      <w:r>
+        <w:t xml:space="preserve">ist </w:t>
+      </w:r>
+      <w:r>
+        <w:t>darum nicht zufriedenstellen</w:t>
+      </w:r>
+      <w:r>
+        <w:t>d</w:t>
+      </w:r>
+      <w:r>
+        <w:t xml:space="preserve">. </w:t>
+      </w:r>
+    </w:p>
+    <w:p/>
+    <w:p>
+      <w:r>
+        <w:t>Die Webagentur Terminal8 in Bern hat von Probst-</w:t>
+      </w:r>
+      <w:proofErr w:type="spellStart"/>
+      <w:r>
+        <w:t>Maveg</w:t>
+      </w:r>
+      <w:proofErr w:type="spellEnd"/>
+      <w:r>
+        <w:t xml:space="preserve"> AG den Gesamtauftrag für die Neuentwicklung der alten Website erhalten.</w:t>
+      </w:r>
+      <w:r>
+        <w:t xml:space="preserve"> </w:t>
+      </w:r>
+      <w:r>
+        <w:t xml:space="preserve">Die neue Website wird durch Terminal8 mit dem CMS TYPO3 entwickelt, welche mit einer selbstentwickelten Produktdatenbank ergänzt wird. </w:t>
+      </w:r>
+    </w:p>
+    <w:p>
+      <w:r>
+        <w:t>Das Basis Template der Website und Installation von TYPO3, in welchem die Produktdatenbank integriert wird, werden vor der IPA vorbereitet. Nach der IPA wird die Produktdatenbank vom Kunden getestet und eingeführt. Die restlichen Bestandteile der Website werden nach der IPA in Teamarbeit fertiggestellt.</w:t>
+      </w:r>
+    </w:p>
+    <w:p/>
+    <w:p>
+      <w:pPr>
+        <w:spacing w:after="200"/>
+      </w:pPr>
+      <w:r>
+        <w:br w:type="page"/>
+      </w:r>
+      <w:bookmarkStart w:id="15" w:name="_Toc497306148"/>
+      <w:bookmarkStart w:id="16" w:name="_Toc68694817"/>
+    </w:p>
+    <w:p>
+      <w:pPr>
+        <w:spacing w:after="200"/>
+      </w:pPr>
+    </w:p>
+    <w:p>
+      <w:pPr>
+        <w:pStyle w:val="Heading2"/>
+      </w:pPr>
+      <w:r>
+        <w:t>Detaillierte Aufgabenstellung</w:t>
+      </w:r>
+      <w:bookmarkEnd w:id="15"/>
+      <w:bookmarkEnd w:id="16"/>
+    </w:p>
+    <w:p>
+      <w:r>
+        <w:t xml:space="preserve">Die IPA besteht aus zwei Teilen: </w:t>
+      </w:r>
+    </w:p>
+    <w:p>
+      <w:r>
+        <w:t xml:space="preserve">Teil 1 Backend und Teil 2 Frontend. </w:t>
+      </w:r>
+    </w:p>
+    <w:p/>
+    <w:p>
+      <w:r>
+        <w:rPr>
+          <w:b/>
+          <w:bCs/>
+        </w:rPr>
+        <w:t xml:space="preserve">Teil 1: (Muss) </w:t>
+      </w:r>
+    </w:p>
+    <w:p>
+      <w:r>
+        <w:t xml:space="preserve">Die bestehende TYPO3 Installation soll um eine Extension erweitert werden, welche es dem Redaktor mit einer kleinen Benutzeranleitung erlaubt, Produkte mehrsprachig zu erfassen. Diese können dann mithilfe von Plugins auf verschiedenen Seiten gefiltert und sortiert ausgegeben werden. </w:t>
+      </w:r>
+    </w:p>
+    <w:p/>
+    <w:p>
+      <w:pPr>
+        <w:pStyle w:val="ListParagraph"/>
+        <w:numPr>
+          <w:ilvl w:val="0"/>
+          <w:numId w:val="11"/>
+        </w:numPr>
+      </w:pPr>
+      <w:r>
+        <w:t xml:space="preserve">Redaktoren können im CMS neue Produkte erstellen, sowie bestehende bearbeiten oder löschen </w:t>
+      </w:r>
+    </w:p>
+    <w:p>
+      <w:pPr>
+        <w:pStyle w:val="ListParagraph"/>
+        <w:numPr>
+          <w:ilvl w:val="0"/>
+          <w:numId w:val="11"/>
+        </w:numPr>
+      </w:pPr>
+      <w:r>
+        <w:t xml:space="preserve">Redaktoren können Produkte in eine zweite Sprache übersetzen </w:t>
+      </w:r>
+    </w:p>
+    <w:p>
+      <w:pPr>
+        <w:pStyle w:val="ListParagraph"/>
+      </w:pPr>
+    </w:p>
+    <w:p>
+      <w:pPr>
+        <w:pStyle w:val="ListParagraph"/>
+        <w:numPr>
+          <w:ilvl w:val="0"/>
+          <w:numId w:val="11"/>
+        </w:numPr>
+      </w:pPr>
+      <w:r>
+        <w:t xml:space="preserve">Produkte enthalten folgende Eigenschaften: </w:t>
+      </w:r>
+    </w:p>
+    <w:p>
+      <w:pPr>
+        <w:pStyle w:val="ListParagraph"/>
+        <w:numPr>
+          <w:ilvl w:val="1"/>
+          <w:numId w:val="11"/>
+        </w:numPr>
+      </w:pPr>
+      <w:r>
+        <w:t>Titel</w:t>
+      </w:r>
+    </w:p>
+    <w:p>
+      <w:pPr>
+        <w:pStyle w:val="ListParagraph"/>
+        <w:numPr>
+          <w:ilvl w:val="1"/>
+          <w:numId w:val="11"/>
+        </w:numPr>
+      </w:pPr>
+      <w:r>
+        <w:t xml:space="preserve">Kurz-Beschreibung </w:t>
+      </w:r>
+    </w:p>
+    <w:p>
+      <w:pPr>
+        <w:pStyle w:val="ListParagraph"/>
+        <w:numPr>
+          <w:ilvl w:val="1"/>
+          <w:numId w:val="11"/>
+        </w:numPr>
+      </w:pPr>
+      <w:r>
+        <w:t>Text</w:t>
+      </w:r>
+    </w:p>
+    <w:p>
+      <w:pPr>
+        <w:pStyle w:val="ListParagraph"/>
+        <w:numPr>
+          <w:ilvl w:val="1"/>
+          <w:numId w:val="11"/>
+        </w:numPr>
+      </w:pPr>
+      <w:r>
+        <w:t xml:space="preserve">Vorschaubild </w:t>
+      </w:r>
+    </w:p>
+    <w:p>
+      <w:pPr>
+        <w:pStyle w:val="ListParagraph"/>
+        <w:numPr>
+          <w:ilvl w:val="1"/>
+          <w:numId w:val="11"/>
+        </w:numPr>
+      </w:pPr>
+      <w:r>
+        <w:t xml:space="preserve">Antrieb (Ohne, Benzin, Elektro, Diesel) </w:t>
+      </w:r>
+    </w:p>
+    <w:p>
+      <w:pPr>
+        <w:pStyle w:val="ListParagraph"/>
+        <w:numPr>
+          <w:ilvl w:val="1"/>
+          <w:numId w:val="11"/>
+        </w:numPr>
+      </w:pPr>
+      <w:r>
+        <w:t xml:space="preserve">Leistung </w:t>
+      </w:r>
+    </w:p>
+    <w:p>
+      <w:pPr>
+        <w:pStyle w:val="ListParagraph"/>
+        <w:numPr>
+          <w:ilvl w:val="1"/>
+          <w:numId w:val="11"/>
+        </w:numPr>
+      </w:pPr>
+      <w:r>
+        <w:t>Preis</w:t>
+      </w:r>
+    </w:p>
+    <w:p>
+      <w:pPr>
+        <w:pStyle w:val="ListParagraph"/>
+        <w:numPr>
+          <w:ilvl w:val="1"/>
+          <w:numId w:val="11"/>
+        </w:numPr>
+      </w:pPr>
+      <w:r>
+        <w:t>Baujahr</w:t>
+      </w:r>
+    </w:p>
+    <w:p>
+      <w:pPr>
+        <w:pStyle w:val="ListParagraph"/>
+        <w:numPr>
+          <w:ilvl w:val="1"/>
+          <w:numId w:val="11"/>
+        </w:numPr>
+      </w:pPr>
+      <w:r>
+        <w:t>Status (Neu, Demo, Occasion)</w:t>
+      </w:r>
+    </w:p>
+    <w:p>
+      <w:pPr>
+        <w:pStyle w:val="ListParagraph"/>
+        <w:numPr>
+          <w:ilvl w:val="1"/>
+          <w:numId w:val="11"/>
+        </w:numPr>
+      </w:pPr>
+      <w:r>
+        <w:t xml:space="preserve">weitere Bilder für eine Galerie auf der Detailseite </w:t>
+      </w:r>
+    </w:p>
+    <w:p>
+      <w:pPr>
+        <w:pStyle w:val="ListParagraph"/>
+        <w:numPr>
+          <w:ilvl w:val="1"/>
+          <w:numId w:val="11"/>
+        </w:numPr>
+      </w:pPr>
+      <w:r>
+        <w:t xml:space="preserve">Angehängte Dateien (PDF &amp; Word, zusätzliche Bilder) </w:t>
+      </w:r>
+    </w:p>
+    <w:p>
+      <w:pPr>
+        <w:pStyle w:val="ListParagraph"/>
+        <w:ind w:left="1440"/>
+      </w:pPr>
+    </w:p>
+    <w:p>
+      <w:pPr>
+        <w:pStyle w:val="ListParagraph"/>
+        <w:numPr>
+          <w:ilvl w:val="0"/>
+          <w:numId w:val="11"/>
+        </w:numPr>
+      </w:pPr>
+      <w:r>
+        <w:t xml:space="preserve">Kategorien: </w:t>
+      </w:r>
+    </w:p>
+    <w:p>
+      <w:pPr>
+        <w:pStyle w:val="ListParagraph"/>
+        <w:numPr>
+          <w:ilvl w:val="1"/>
+          <w:numId w:val="11"/>
+        </w:numPr>
+      </w:pPr>
+      <w:r>
+        <w:t xml:space="preserve">Hauptkategorie (z. B. Marke: Hitachi, </w:t>
+      </w:r>
+      <w:proofErr w:type="spellStart"/>
+      <w:r>
+        <w:t>Yanmar</w:t>
+      </w:r>
+      <w:proofErr w:type="spellEnd"/>
+      <w:r>
+        <w:t>, CAT)</w:t>
+      </w:r>
+    </w:p>
+    <w:p>
+      <w:pPr>
+        <w:pStyle w:val="ListParagraph"/>
+        <w:numPr>
+          <w:ilvl w:val="1"/>
+          <w:numId w:val="11"/>
+        </w:numPr>
+      </w:pPr>
+      <w:r>
+        <w:t xml:space="preserve">Nebenkategorie (z. B. Art: Minibagger, Raupenbagger, Grossbagger, Mobilbagger, Radlader) </w:t>
+      </w:r>
+    </w:p>
+    <w:p>
+      <w:pPr>
+        <w:pStyle w:val="ListParagraph"/>
+        <w:ind w:left="1440"/>
+      </w:pPr>
+    </w:p>
+    <w:p>
+      <w:pPr>
+        <w:pStyle w:val="ListParagraph"/>
+        <w:numPr>
+          <w:ilvl w:val="0"/>
+          <w:numId w:val="11"/>
+        </w:numPr>
+      </w:pPr>
+      <w:r>
+        <w:t xml:space="preserve">auch Kategorien können durch die Redaktoren übersetzt werden </w:t>
+      </w:r>
+    </w:p>
+    <w:p>
+      <w:pPr>
+        <w:spacing w:after="200"/>
+      </w:pPr>
+      <w:r>
+        <w:br w:type="page"/>
+      </w:r>
+    </w:p>
+    <w:p/>
+    <w:p>
+      <w:r>
+        <w:rPr>
+          <w:b/>
+          <w:bCs/>
+        </w:rPr>
+        <w:t xml:space="preserve">Teil 2: (Muss) </w:t>
+      </w:r>
+    </w:p>
+    <w:p>
+      <w:pPr>
+        <w:pStyle w:val="ListParagraph"/>
+        <w:numPr>
+          <w:ilvl w:val="0"/>
+          <w:numId w:val="10"/>
+        </w:numPr>
+      </w:pPr>
+      <w:r>
+        <w:t xml:space="preserve">Listenansicht mit allen Produkten </w:t>
+      </w:r>
+    </w:p>
+    <w:p>
+      <w:pPr>
+        <w:pStyle w:val="ListParagraph"/>
+        <w:numPr>
+          <w:ilvl w:val="0"/>
+          <w:numId w:val="10"/>
+        </w:numPr>
+      </w:pPr>
+      <w:r>
+        <w:t xml:space="preserve">Listenansicht ist wie folgt Dynamisch konfigurierbar </w:t>
+      </w:r>
+    </w:p>
+    <w:p>
+      <w:pPr>
+        <w:pStyle w:val="ListParagraph"/>
+        <w:numPr>
+          <w:ilvl w:val="0"/>
+          <w:numId w:val="12"/>
+        </w:numPr>
+      </w:pPr>
+      <w:r>
+        <w:t xml:space="preserve">Sortierung: Alphabetisch oder Reihenfolge des </w:t>
+      </w:r>
+      <w:proofErr w:type="spellStart"/>
+      <w:r>
+        <w:t>Backends</w:t>
+      </w:r>
+      <w:proofErr w:type="spellEnd"/>
+      <w:r>
+        <w:t xml:space="preserve"> </w:t>
+      </w:r>
+    </w:p>
+    <w:p>
+      <w:pPr>
+        <w:pStyle w:val="ListParagraph"/>
+        <w:numPr>
+          <w:ilvl w:val="0"/>
+          <w:numId w:val="12"/>
+        </w:numPr>
+      </w:pPr>
+      <w:r>
+        <w:t xml:space="preserve">Anzeigen von Produkten der gewählten Kategorie(n) </w:t>
+      </w:r>
+    </w:p>
+    <w:p>
+      <w:pPr>
+        <w:pStyle w:val="ListParagraph"/>
+        <w:numPr>
+          <w:ilvl w:val="0"/>
+          <w:numId w:val="12"/>
+        </w:numPr>
+      </w:pPr>
+      <w:r>
+        <w:t xml:space="preserve">Anzeigen von Produkten aus gewählten </w:t>
+      </w:r>
+      <w:proofErr w:type="spellStart"/>
+      <w:r>
+        <w:t>OrdnernAnzeigen</w:t>
+      </w:r>
+      <w:proofErr w:type="spellEnd"/>
+      <w:r>
+        <w:t xml:space="preserve"> von einzeln ausgewählten Produkten</w:t>
+      </w:r>
+    </w:p>
+    <w:p>
+      <w:pPr>
+        <w:pStyle w:val="ListParagraph"/>
+        <w:numPr>
+          <w:ilvl w:val="0"/>
+          <w:numId w:val="12"/>
+        </w:numPr>
+      </w:pPr>
+      <w:r>
+        <w:t xml:space="preserve">Auswahl der Kategorie(n) für die Filterung </w:t>
+      </w:r>
+    </w:p>
+    <w:p>
+      <w:pPr>
+        <w:pStyle w:val="ListParagraph"/>
+        <w:numPr>
+          <w:ilvl w:val="0"/>
+          <w:numId w:val="12"/>
+        </w:numPr>
+      </w:pPr>
+      <w:r>
+        <w:t xml:space="preserve">Merkliste </w:t>
+      </w:r>
+    </w:p>
+    <w:p>
+      <w:pPr>
+        <w:pStyle w:val="ListParagraph"/>
+        <w:numPr>
+          <w:ilvl w:val="0"/>
+          <w:numId w:val="12"/>
+        </w:numPr>
+      </w:pPr>
+      <w:r>
+        <w:t>Produkte können einer Merkliste hinzugefügt werden</w:t>
+      </w:r>
+    </w:p>
+    <w:p>
+      <w:pPr>
+        <w:pStyle w:val="ListParagraph"/>
+        <w:numPr>
+          <w:ilvl w:val="0"/>
+          <w:numId w:val="12"/>
+        </w:numPr>
+      </w:pPr>
+      <w:r>
+        <w:t xml:space="preserve">In der Merkliste sollen die Eigenschaften der Produkte als Vergleichstabelle angezeigt werden. </w:t>
+      </w:r>
+    </w:p>
+    <w:p>
+      <w:pPr>
+        <w:pStyle w:val="ListParagraph"/>
+        <w:ind w:left="1068"/>
+      </w:pPr>
+    </w:p>
+    <w:p>
+      <w:pPr>
+        <w:pStyle w:val="ListParagraph"/>
+        <w:numPr>
+          <w:ilvl w:val="0"/>
+          <w:numId w:val="10"/>
+        </w:numPr>
+      </w:pPr>
+      <w:r>
+        <w:t xml:space="preserve">Detailansicht eines Produkts bei Klick </w:t>
+      </w:r>
+    </w:p>
+    <w:p>
+      <w:pPr>
+        <w:pStyle w:val="ListParagraph"/>
+        <w:numPr>
+          <w:ilvl w:val="0"/>
+          <w:numId w:val="10"/>
+        </w:numPr>
+      </w:pPr>
+      <w:r>
+        <w:t xml:space="preserve">Die Ansicht im Frontend wird getreu einem Design Prototypen umgesetzt </w:t>
+      </w:r>
+    </w:p>
+    <w:p>
+      <w:pPr>
+        <w:pStyle w:val="ListParagraph"/>
+        <w:numPr>
+          <w:ilvl w:val="0"/>
+          <w:numId w:val="10"/>
+        </w:numPr>
+      </w:pPr>
+      <w:r>
+        <w:t xml:space="preserve">Das Frontend ist responsiv und auf Mobilen Geräten bedienbar. </w:t>
+      </w:r>
+    </w:p>
+    <w:p>
+      <w:pPr>
+        <w:pStyle w:val="ListParagraph"/>
+        <w:numPr>
+          <w:ilvl w:val="0"/>
+          <w:numId w:val="10"/>
+        </w:numPr>
+      </w:pPr>
+      <w:r>
+        <w:t xml:space="preserve">Produktdetailseiten haben eine «sprechende» URL mit dem Titel des Produkts </w:t>
+      </w:r>
+    </w:p>
+    <w:p>
+      <w:pPr>
+        <w:pStyle w:val="ListParagraph"/>
+        <w:numPr>
+          <w:ilvl w:val="0"/>
+          <w:numId w:val="10"/>
+        </w:numPr>
+      </w:pPr>
+      <w:r>
+        <w:t xml:space="preserve">Lightbox für die Bilder in der Detailansicht </w:t>
+      </w:r>
+    </w:p>
+    <w:p>
+      <w:pPr>
+        <w:pStyle w:val="ListParagraph"/>
+        <w:numPr>
+          <w:ilvl w:val="0"/>
+          <w:numId w:val="10"/>
+        </w:numPr>
+      </w:pPr>
+      <w:r>
+        <w:t xml:space="preserve">Die Listenansicht muss anhand vordefinierter Kategorien wie folgt filterbar sein: </w:t>
+      </w:r>
+    </w:p>
+    <w:p>
+      <w:pPr>
+        <w:pStyle w:val="ListParagraph"/>
+        <w:numPr>
+          <w:ilvl w:val="1"/>
+          <w:numId w:val="10"/>
+        </w:numPr>
+      </w:pPr>
+      <w:r>
+        <w:t>Eine/mehrere Marken wählen = zeigt alle Produkte, die Marke X ODER Marke Y enthalten</w:t>
+      </w:r>
+    </w:p>
+    <w:p>
+      <w:pPr>
+        <w:pStyle w:val="ListParagraph"/>
+        <w:numPr>
+          <w:ilvl w:val="1"/>
+          <w:numId w:val="10"/>
+        </w:numPr>
+      </w:pPr>
+      <w:r>
+        <w:t xml:space="preserve">Eine/mehrere Arten wählen = zeigt alle Produkte, die Art X ODER Art Y enthalten </w:t>
+      </w:r>
+    </w:p>
+    <w:p>
+      <w:pPr>
+        <w:pStyle w:val="ListParagraph"/>
+        <w:numPr>
+          <w:ilvl w:val="0"/>
+          <w:numId w:val="10"/>
+        </w:numPr>
+      </w:pPr>
+      <w:r>
+        <w:t xml:space="preserve">Ändern der Sprache im Frontend zeigt Produkte in der gewählten Sprache </w:t>
+      </w:r>
+    </w:p>
+    <w:p/>
+    <w:p>
+      <w:r>
+        <w:rPr>
+          <w:b/>
+          <w:bCs/>
+        </w:rPr>
+        <w:t xml:space="preserve">Weiteres: (Muss) </w:t>
+      </w:r>
+    </w:p>
+    <w:p>
+      <w:r>
+        <w:t xml:space="preserve">- Erstellen Backend User mit Berechtigungen zur Erfassung von Produkten </w:t>
+      </w:r>
+    </w:p>
+    <w:p>
+      <w:r>
+        <w:t xml:space="preserve">- Benutzeranleitung zur Erfassung der Produkte im Backend </w:t>
+      </w:r>
+    </w:p>
+    <w:p>
+      <w:r>
+        <w:t xml:space="preserve">- </w:t>
+      </w:r>
+      <w:proofErr w:type="spellStart"/>
+      <w:r>
+        <w:t>Testing</w:t>
+      </w:r>
+      <w:proofErr w:type="spellEnd"/>
+      <w:r>
+        <w:t xml:space="preserve"> - - Erfassung von Produkten von 3. Person - - «Benutzen» des </w:t>
+      </w:r>
+      <w:proofErr w:type="spellStart"/>
+      <w:r>
+        <w:t>Frontends</w:t>
+      </w:r>
+      <w:proofErr w:type="spellEnd"/>
+      <w:r>
+        <w:t xml:space="preserve"> durch 3. Person </w:t>
+      </w:r>
+    </w:p>
+    <w:p/>
+    <w:p>
+      <w:pPr>
+        <w:rPr>
+          <w:b/>
+          <w:bCs/>
+        </w:rPr>
+      </w:pPr>
+      <w:r>
+        <w:rPr>
+          <w:b/>
+          <w:bCs/>
+        </w:rPr>
+        <w:t xml:space="preserve">Kann Kriterien: </w:t>
+      </w:r>
+    </w:p>
+    <w:p>
+      <w:pPr>
+        <w:pStyle w:val="ListParagraph"/>
+        <w:numPr>
+          <w:ilvl w:val="0"/>
+          <w:numId w:val="14"/>
+        </w:numPr>
+      </w:pPr>
+      <w:r>
+        <w:t xml:space="preserve">Merkliste ist teilbar </w:t>
+      </w:r>
+    </w:p>
+    <w:p>
+      <w:pPr>
+        <w:pStyle w:val="ListParagraph"/>
+        <w:numPr>
+          <w:ilvl w:val="0"/>
+          <w:numId w:val="10"/>
+        </w:numPr>
+      </w:pPr>
+      <w:r>
+        <w:t xml:space="preserve">Möglichzeit zur Erfassung und Anzeige von Videos pro Produkt </w:t>
+      </w:r>
+    </w:p>
+    <w:p>
+      <w:pPr>
+        <w:pStyle w:val="ListParagraph"/>
+        <w:numPr>
+          <w:ilvl w:val="0"/>
+          <w:numId w:val="13"/>
+        </w:numPr>
+      </w:pPr>
+      <w:r>
+        <w:t xml:space="preserve">Produkten können “ähnliche” Produkte zugewiesen werden, welche in der Detailansicht des Produkts empfohlen werden] </w:t>
+      </w:r>
+    </w:p>
+    <w:p>
+      <w:pPr>
+        <w:pStyle w:val="ListParagraph"/>
+        <w:numPr>
+          <w:ilvl w:val="0"/>
+          <w:numId w:val="13"/>
+        </w:numPr>
+      </w:pPr>
+      <w:r>
+        <w:t xml:space="preserve">Filterung erweitern: </w:t>
+      </w:r>
+    </w:p>
+    <w:p>
+      <w:pPr>
+        <w:pStyle w:val="ListParagraph"/>
+        <w:numPr>
+          <w:ilvl w:val="1"/>
+          <w:numId w:val="15"/>
+        </w:numPr>
+      </w:pPr>
+      <w:r>
+        <w:t xml:space="preserve">Marken + Arten wählen = zeigt alle Produkte, die Art X ODER Art Y, sowie Marke X ODER Marke Y enthalten </w:t>
+      </w:r>
+    </w:p>
+    <w:p>
+      <w:pPr>
+        <w:pStyle w:val="ListParagraph"/>
+        <w:numPr>
+          <w:ilvl w:val="0"/>
+          <w:numId w:val="13"/>
+        </w:numPr>
+      </w:pPr>
+      <w:r>
+        <w:t xml:space="preserve">Pro Produkt können zentral erfasste Ansprechpersonen zugewiesen werden, welche auf der Detailseite ausgegeben werden </w:t>
+      </w:r>
+    </w:p>
+    <w:p/>
+    <w:p>
+      <w:r>
+        <w:rPr>
+          <w:b/>
+          <w:bCs/>
+        </w:rPr>
+        <w:t xml:space="preserve">Nicht Bestandteil dieser Arbeit sind: </w:t>
+      </w:r>
+    </w:p>
+    <w:p>
+      <w:r>
+        <w:t xml:space="preserve">- Installation &amp; Grundkonfiguration TYPO3 </w:t>
+      </w:r>
+    </w:p>
+    <w:p>
+      <w:r>
+        <w:t xml:space="preserve">- Bereitstellen des Servers </w:t>
+      </w:r>
+    </w:p>
+    <w:p>
+      <w:r>
+        <w:t xml:space="preserve">- Abfüllen der Produkte </w:t>
+      </w:r>
+    </w:p>
+    <w:p>
+      <w:r>
+        <w:t xml:space="preserve">- Einführung der Erweiterung </w:t>
+      </w:r>
+    </w:p>
+    <w:p>
+      <w:r>
+        <w:t>- Allgemeines Websitelayout (Navigation, Footer)</w:t>
+      </w:r>
+    </w:p>
+    <w:p>
+      <w:pPr>
+        <w:spacing w:after="200"/>
+      </w:pPr>
+      <w:r>
+        <w:br w:type="page"/>
+      </w:r>
+      <w:bookmarkStart w:id="17" w:name="_Toc497306149"/>
+      <w:bookmarkStart w:id="18" w:name="_Toc68601240"/>
+    </w:p>
+    <w:p>
+      <w:pPr>
+        <w:spacing w:after="200"/>
+      </w:pPr>
+    </w:p>
+    <w:p>
+      <w:pPr>
+        <w:pStyle w:val="Heading2"/>
+      </w:pPr>
+      <w:r>
+        <w:t>Mittel und Methoden inklusive Projektmethode</w:t>
+      </w:r>
+      <w:bookmarkEnd w:id="17"/>
+      <w:bookmarkEnd w:id="18"/>
     </w:p>
     <w:p>
       <w:pPr>
         <w:pStyle w:val="Default"/>
+        <w:numPr>
+          <w:ilvl w:val="0"/>
+          <w:numId w:val="13"/>
+        </w:numPr>
+      </w:pPr>
+      <w:r>
+        <w:t xml:space="preserve">Hermes 5.1 als Projektmethode (vereinfacht) </w:t>
+      </w:r>
+    </w:p>
+    <w:p>
+      <w:pPr>
+        <w:pStyle w:val="Default"/>
+        <w:numPr>
+          <w:ilvl w:val="0"/>
+          <w:numId w:val="13"/>
+        </w:numPr>
+      </w:pPr>
+      <w:r>
+        <w:t xml:space="preserve">Windows Laptop </w:t>
+      </w:r>
+    </w:p>
+    <w:p>
+      <w:pPr>
+        <w:pStyle w:val="Default"/>
+        <w:numPr>
+          <w:ilvl w:val="0"/>
+          <w:numId w:val="13"/>
+        </w:numPr>
+      </w:pPr>
+      <w:r>
+        <w:t xml:space="preserve">VS Code als Editor </w:t>
+      </w:r>
+    </w:p>
+    <w:p>
+      <w:pPr>
+        <w:pStyle w:val="Default"/>
+        <w:numPr>
+          <w:ilvl w:val="0"/>
+          <w:numId w:val="13"/>
+        </w:numPr>
+      </w:pPr>
+      <w:r>
+        <w:t xml:space="preserve">Eigene Stage-Umgebung auf Server mit SSH Zugang </w:t>
+      </w:r>
+    </w:p>
+    <w:p>
+      <w:pPr>
+        <w:pStyle w:val="Default"/>
+        <w:numPr>
+          <w:ilvl w:val="0"/>
+          <w:numId w:val="13"/>
+        </w:numPr>
+      </w:pPr>
+      <w:r>
+        <w:t xml:space="preserve">TYPO3 CMS </w:t>
+      </w:r>
+    </w:p>
+    <w:p>
+      <w:pPr>
+        <w:pStyle w:val="Default"/>
+        <w:numPr>
+          <w:ilvl w:val="0"/>
+          <w:numId w:val="13"/>
+        </w:numPr>
+      </w:pPr>
+      <w:proofErr w:type="spellStart"/>
+      <w:r>
+        <w:t>TypoScript</w:t>
+      </w:r>
+      <w:proofErr w:type="spellEnd"/>
+      <w:r>
+        <w:t xml:space="preserve"> </w:t>
+      </w:r>
+    </w:p>
+    <w:p>
+      <w:pPr>
+        <w:pStyle w:val="Default"/>
+        <w:numPr>
+          <w:ilvl w:val="0"/>
+          <w:numId w:val="13"/>
+        </w:numPr>
+      </w:pPr>
+      <w:r>
+        <w:t xml:space="preserve">PHP </w:t>
+      </w:r>
+    </w:p>
+    <w:p>
+      <w:pPr>
+        <w:pStyle w:val="Default"/>
+        <w:numPr>
+          <w:ilvl w:val="0"/>
+          <w:numId w:val="13"/>
+        </w:numPr>
+      </w:pPr>
+      <w:r>
+        <w:t xml:space="preserve">MySQL </w:t>
+      </w:r>
+    </w:p>
+    <w:p>
+      <w:pPr>
+        <w:pStyle w:val="Default"/>
+        <w:numPr>
+          <w:ilvl w:val="0"/>
+          <w:numId w:val="13"/>
+        </w:numPr>
+      </w:pPr>
+      <w:r>
+        <w:t xml:space="preserve">HTML </w:t>
+      </w:r>
+    </w:p>
+    <w:p>
+      <w:pPr>
+        <w:pStyle w:val="Default"/>
+        <w:numPr>
+          <w:ilvl w:val="0"/>
+          <w:numId w:val="13"/>
+        </w:numPr>
+      </w:pPr>
+      <w:r>
+        <w:t xml:space="preserve">JavaScript </w:t>
+      </w:r>
+    </w:p>
+    <w:p>
+      <w:pPr>
+        <w:pStyle w:val="Default"/>
+        <w:numPr>
+          <w:ilvl w:val="0"/>
+          <w:numId w:val="13"/>
+        </w:numPr>
+      </w:pPr>
+      <w:r>
+        <w:t xml:space="preserve">(S)CSS </w:t>
+      </w:r>
+    </w:p>
+    <w:p>
+      <w:pPr>
+        <w:pStyle w:val="Default"/>
+        <w:numPr>
+          <w:ilvl w:val="0"/>
+          <w:numId w:val="13"/>
+        </w:numPr>
+      </w:pPr>
+      <w:r>
+        <w:t xml:space="preserve">TYPO3 Extension </w:t>
+      </w:r>
+      <w:proofErr w:type="spellStart"/>
+      <w:r>
+        <w:t>Builder</w:t>
+      </w:r>
+      <w:proofErr w:type="spellEnd"/>
+      <w:r>
+        <w:t xml:space="preserve"> </w:t>
+      </w:r>
+    </w:p>
+    <w:p>
+      <w:pPr>
+        <w:pStyle w:val="Default"/>
+        <w:numPr>
+          <w:ilvl w:val="0"/>
+          <w:numId w:val="13"/>
+        </w:numPr>
+      </w:pPr>
+      <w:proofErr w:type="spellStart"/>
+      <w:r>
+        <w:t>Extbase</w:t>
+      </w:r>
+      <w:proofErr w:type="spellEnd"/>
+      <w:r>
+        <w:t xml:space="preserve"> Framework </w:t>
+      </w:r>
+    </w:p>
+    <w:p>
+      <w:pPr>
+        <w:pStyle w:val="Default"/>
+        <w:numPr>
+          <w:ilvl w:val="0"/>
+          <w:numId w:val="13"/>
+        </w:numPr>
+      </w:pPr>
+      <w:r>
+        <w:t xml:space="preserve">TYPO3 Fluid </w:t>
+      </w:r>
+    </w:p>
+    <w:p>
+      <w:pPr>
+        <w:pStyle w:val="Default"/>
+        <w:numPr>
+          <w:ilvl w:val="0"/>
+          <w:numId w:val="13"/>
+        </w:numPr>
+      </w:pPr>
+      <w:r>
+        <w:t xml:space="preserve">Terminal8 Frontend Framework </w:t>
+      </w:r>
+    </w:p>
+    <w:p>
+      <w:pPr>
+        <w:pStyle w:val="Default"/>
+        <w:ind w:left="720"/>
       </w:pPr>
     </w:p>
     <w:p>
       <w:pPr>
         <w:pStyle w:val="Heading2"/>
       </w:pPr>
-      <w:bookmarkStart w:id="10" w:name="_Toc497306146"/>
-      <w:bookmarkStart w:id="11" w:name="_Toc68694815"/>
-      <w:r>
-        <w:t>Thematik</w:t>
-      </w:r>
-      <w:bookmarkEnd w:id="10"/>
-      <w:bookmarkEnd w:id="11"/>
+      <w:bookmarkStart w:id="19" w:name="_Toc497306150"/>
+      <w:bookmarkStart w:id="20" w:name="_Toc68601241"/>
+      <w:r>
+        <w:t>Vorkenntnisse</w:t>
+      </w:r>
+      <w:bookmarkEnd w:id="19"/>
+      <w:bookmarkEnd w:id="20"/>
     </w:p>
     <w:p>
       <w:pPr>
@@ -9048,28 +10645,278 @@
     </w:p>
     <w:p>
       <w:pPr>
+        <w:pStyle w:val="Default"/>
+        <w:numPr>
+          <w:ilvl w:val="0"/>
+          <w:numId w:val="13"/>
+        </w:numPr>
+      </w:pPr>
+      <w:r>
+        <w:t xml:space="preserve">TYPO3 </w:t>
+      </w:r>
+    </w:p>
+    <w:p>
+      <w:pPr>
+        <w:pStyle w:val="Default"/>
+        <w:numPr>
+          <w:ilvl w:val="0"/>
+          <w:numId w:val="13"/>
+        </w:numPr>
+      </w:pPr>
+      <w:proofErr w:type="spellStart"/>
+      <w:r>
+        <w:t>TypoScript</w:t>
+      </w:r>
+      <w:proofErr w:type="spellEnd"/>
+      <w:r>
+        <w:t xml:space="preserve"> </w:t>
+      </w:r>
+    </w:p>
+    <w:p>
+      <w:pPr>
+        <w:pStyle w:val="Default"/>
+        <w:numPr>
+          <w:ilvl w:val="0"/>
+          <w:numId w:val="13"/>
+        </w:numPr>
+      </w:pPr>
+      <w:r>
+        <w:t xml:space="preserve">PHP, SQL </w:t>
+      </w:r>
+    </w:p>
+    <w:p>
+      <w:pPr>
+        <w:pStyle w:val="Default"/>
+        <w:numPr>
+          <w:ilvl w:val="0"/>
+          <w:numId w:val="13"/>
+        </w:numPr>
+      </w:pPr>
+      <w:r>
+        <w:t xml:space="preserve">JavaScript, HTML, (S)CSS </w:t>
+      </w:r>
+    </w:p>
+    <w:p>
+      <w:pPr>
+        <w:pStyle w:val="Default"/>
+        <w:numPr>
+          <w:ilvl w:val="0"/>
+          <w:numId w:val="13"/>
+        </w:numPr>
+      </w:pPr>
+      <w:r>
+        <w:t xml:space="preserve">TYPO3 Fluid </w:t>
+      </w:r>
+    </w:p>
+    <w:p>
+      <w:pPr>
+        <w:pStyle w:val="Default"/>
+        <w:numPr>
+          <w:ilvl w:val="0"/>
+          <w:numId w:val="13"/>
+        </w:numPr>
+      </w:pPr>
+      <w:r>
+        <w:t xml:space="preserve">Erweitern und bearbeiten von bestehenden und neuen Websites </w:t>
+      </w:r>
+    </w:p>
+    <w:p>
+      <w:pPr>
+        <w:pStyle w:val="Default"/>
+        <w:numPr>
+          <w:ilvl w:val="0"/>
+          <w:numId w:val="13"/>
+        </w:numPr>
+      </w:pPr>
+      <w:r>
+        <w:t xml:space="preserve">Erweitern und bearbeiten von bestehen TYPO3 Extensions </w:t>
+      </w:r>
+    </w:p>
+    <w:p>
+      <w:pPr>
+        <w:pStyle w:val="IPA-TextkrperStandart"/>
+      </w:pPr>
+    </w:p>
+    <w:p>
+      <w:pPr>
+        <w:pStyle w:val="IPA-HinweistexteTextkanngelschtwerden"/>
+      </w:pPr>
+      <w:r>
+        <w:t>Deklaration der Vorkenntnisse (max. 1/2 Seite). Eine knappe Liste soll aufzeigen, welche Tätigkeiten und Produkte der Lernende in welchem Mass kennt. Der Experte soll daraus erkennen, was Routine und was Neuland ist. Beispiele für die Formulierung: Access: Anfängerkurs, bisher keine eigenen Arbeiten. Windows-Installation: regelmässig bei Kunden. Programmieren: mehrere vergleichbare Programme geschrieben. Kennt alle gebrauchten Komponenten. Gerät X: erst einmal installiert. SW Y: mehrmals installiert, noch nie so konfiguriert.</w:t>
+      </w:r>
+    </w:p>
+    <w:p>
+      <w:pPr>
+        <w:pStyle w:val="IPA-HinweistexteTextkanngelschtwerden"/>
+      </w:pPr>
+    </w:p>
+    <w:p>
+      <w:pPr>
+        <w:pStyle w:val="IPA-HinweistexteTextkanngelschtwerden"/>
+      </w:pPr>
+      <w:r>
+        <w:t>Gemäss Eingabe Pkrog. Kann zusätzlich vom Lde ergänz werden! Da der Lernende während der Eingabe der Aufgabenstellung noch Fachwissen aneignen konnte.</w:t>
+      </w:r>
+    </w:p>
+    <w:p>
+      <w:pPr>
         <w:pStyle w:val="Heading2"/>
       </w:pPr>
-      <w:bookmarkStart w:id="12" w:name="_Toc497306147"/>
-      <w:bookmarkStart w:id="13" w:name="_Toc68694816"/>
-      <w:bookmarkEnd w:id="8"/>
-      <w:r>
-        <w:t>Ausgangslage</w:t>
-      </w:r>
-      <w:bookmarkEnd w:id="12"/>
-      <w:bookmarkEnd w:id="13"/>
+      <w:bookmarkStart w:id="21" w:name="_Toc497306151"/>
+      <w:bookmarkStart w:id="22" w:name="_Toc68601242"/>
+      <w:r>
+        <w:t>Vorarbeiten</w:t>
+      </w:r>
+      <w:bookmarkEnd w:id="21"/>
+      <w:bookmarkEnd w:id="22"/>
+    </w:p>
+    <w:p>
+      <w:pPr>
+        <w:pStyle w:val="Default"/>
+      </w:pPr>
+    </w:p>
+    <w:p>
+      <w:pPr>
+        <w:pStyle w:val="Default"/>
+        <w:numPr>
+          <w:ilvl w:val="0"/>
+          <w:numId w:val="13"/>
+        </w:numPr>
+      </w:pPr>
+      <w:r>
+        <w:t xml:space="preserve">Vorbereitung Dokumentation </w:t>
+      </w:r>
+    </w:p>
+    <w:p>
+      <w:pPr>
+        <w:pStyle w:val="Default"/>
+        <w:numPr>
+          <w:ilvl w:val="0"/>
+          <w:numId w:val="13"/>
+        </w:numPr>
+      </w:pPr>
+      <w:r>
+        <w:t xml:space="preserve">Installation TYPO3 Grundkonfiguration TYPO3, </w:t>
+      </w:r>
+      <w:proofErr w:type="spellStart"/>
+      <w:r>
+        <w:t>TypoScript</w:t>
+      </w:r>
+      <w:proofErr w:type="spellEnd"/>
+      <w:r>
+        <w:t xml:space="preserve"> (SCSS </w:t>
+      </w:r>
+      <w:proofErr w:type="spellStart"/>
+      <w:r>
+        <w:t>Compiling</w:t>
+      </w:r>
+      <w:proofErr w:type="spellEnd"/>
+      <w:r>
+        <w:t xml:space="preserve">) </w:t>
+      </w:r>
+    </w:p>
+    <w:p>
+      <w:pPr>
+        <w:pStyle w:val="Default"/>
+        <w:numPr>
+          <w:ilvl w:val="0"/>
+          <w:numId w:val="13"/>
+        </w:numPr>
+      </w:pPr>
+      <w:r>
+        <w:t xml:space="preserve">Basislayout der Seite (Navigation, Footer) </w:t>
+      </w:r>
+    </w:p>
+    <w:p>
+      <w:pPr>
+        <w:pStyle w:val="IPA-HinweistexteTextkanngelschtwerden"/>
+      </w:pPr>
+      <w:r>
+        <w:t>Deklaration der Vorarbeiten: Der Fachvorgesetzte kann oder soll sogar die IPA mit dem Lernenden vorbesprechen. Die Deklaration der Vorarbeit soll dem Experten zeigen, was im Hinblick auf die Arbeit bis zum Start alles gemacht wurde. Denkbar sind: Materialbestellungen, vorbereitende Kurse, Selbststudium, Literaturstudium usw.; Kennenlernen der Umgebung (z.B., wenn bestehende Produkte ausgebaut werden sollen); ähnliche Projekte</w:t>
+      </w:r>
+    </w:p>
+    <w:p>
+      <w:pPr>
+        <w:pStyle w:val="IPA-HinweistexteTextkanngelschtwerden"/>
+      </w:pPr>
+    </w:p>
+    <w:p>
+      <w:pPr>
+        <w:pStyle w:val="IPA-HinweistexteTextkanngelschtwerden"/>
+      </w:pPr>
+      <w:r>
+        <w:t>Gemäss Eingabe Pkrog.</w:t>
+      </w:r>
+    </w:p>
+    <w:p>
+      <w:pPr>
+        <w:pStyle w:val="Default"/>
+      </w:pPr>
     </w:p>
     <w:p>
       <w:pPr>
         <w:pStyle w:val="Heading2"/>
       </w:pPr>
-      <w:bookmarkStart w:id="14" w:name="_Toc497306148"/>
-      <w:bookmarkStart w:id="15" w:name="_Toc68694817"/>
-      <w:r>
-        <w:t>Detaillierte Aufgabenstellung</w:t>
-      </w:r>
-      <w:bookmarkEnd w:id="14"/>
-      <w:bookmarkEnd w:id="15"/>
+      <w:bookmarkStart w:id="23" w:name="_Toc68601243"/>
+      <w:r>
+        <w:t>Neue Lerninhalte</w:t>
+      </w:r>
+      <w:bookmarkStart w:id="24" w:name="_Toc497306152"/>
+      <w:r>
+        <w:t xml:space="preserve"> /</w:t>
+      </w:r>
+      <w:r>
+        <w:t xml:space="preserve"> Arbeiten </w:t>
+      </w:r>
+      <w:bookmarkEnd w:id="24"/>
+      <w:r>
+        <w:t>in den letzten 6 Monaten</w:t>
+      </w:r>
+      <w:bookmarkEnd w:id="23"/>
+    </w:p>
+    <w:p>
+      <w:pPr>
+        <w:pStyle w:val="Default"/>
+        <w:numPr>
+          <w:ilvl w:val="0"/>
+          <w:numId w:val="13"/>
+        </w:numPr>
+      </w:pPr>
+      <w:r>
+        <w:t xml:space="preserve">Erstellen TYPO3 Extension von Grund auf mit Extension </w:t>
+      </w:r>
+      <w:proofErr w:type="spellStart"/>
+      <w:r>
+        <w:t>Builder</w:t>
+      </w:r>
+      <w:proofErr w:type="spellEnd"/>
+      <w:r>
+        <w:t xml:space="preserve"> </w:t>
+      </w:r>
+    </w:p>
+    <w:p>
+      <w:pPr>
+        <w:pStyle w:val="Default"/>
+        <w:numPr>
+          <w:ilvl w:val="0"/>
+          <w:numId w:val="13"/>
+        </w:numPr>
+      </w:pPr>
+      <w:r>
+        <w:t xml:space="preserve">Filterung von Produkten </w:t>
+      </w:r>
+    </w:p>
+    <w:p>
+      <w:pPr>
+        <w:pStyle w:val="Default"/>
+        <w:numPr>
+          <w:ilvl w:val="0"/>
+          <w:numId w:val="13"/>
+        </w:numPr>
+      </w:pPr>
+      <w:r>
+        <w:t xml:space="preserve">Merkliste </w:t>
+      </w:r>
     </w:p>
     <w:p>
       <w:pPr>
@@ -9093,12 +10940,12 @@
       <w:pPr>
         <w:pStyle w:val="Heading1"/>
       </w:pPr>
-      <w:bookmarkStart w:id="16" w:name="_Toc68694818"/>
+      <w:bookmarkStart w:id="25" w:name="_Toc68694818"/>
       <w:r>
         <w:lastRenderedPageBreak/>
         <w:t>Organisation der IPA</w:t>
       </w:r>
-      <w:bookmarkEnd w:id="16"/>
+      <w:bookmarkEnd w:id="25"/>
     </w:p>
     <w:p>
       <w:pPr>
@@ -9156,11 +11003,111 @@
       <w:pPr>
         <w:pStyle w:val="Heading2"/>
       </w:pPr>
-      <w:bookmarkStart w:id="17" w:name="_Toc68694819"/>
+      <w:bookmarkStart w:id="26" w:name="_Toc68694819"/>
       <w:r>
         <w:t>Datensicherung der IPA</w:t>
       </w:r>
-      <w:bookmarkEnd w:id="17"/>
+      <w:bookmarkEnd w:id="26"/>
+    </w:p>
+    <w:p>
+      <w:pPr>
+        <w:pStyle w:val="IPA-TextkrperStandart"/>
+      </w:pPr>
+      <w:r>
+        <w:t xml:space="preserve">Die Daten, welche für die IPA von Nöten sind, werden einerseits auf einem Server von Terminal8 gespeichert, der via SFTP mit meinem Endgerät verbunden ist. Andererseits werden alle Projektdateien auch auf eine GitHub-Dateiablage platziert. Zudem wird der gesamte Projektordner am Ende jedes Tages auf Google Drive abgelegt, als Alternative zum USB-Stick. </w:t>
+      </w:r>
+    </w:p>
+    <w:p>
+      <w:pPr>
+        <w:pStyle w:val="IPA-TextkrperStandart"/>
+      </w:pPr>
+      <w:r>
+        <w:t xml:space="preserve">Es wird alle Zwei Stunden der neueste Stand der Dokumentation und der Software selbst auf GitHub hochgeladen, um einen plötzlichen Verlust der Daten um jeden Preis zu vermeiden. </w:t>
+      </w:r>
+    </w:p>
+    <w:p>
+      <w:pPr>
+        <w:pStyle w:val="IPA-TextkrperStandart"/>
+      </w:pPr>
+    </w:p>
+    <w:p>
+      <w:pPr>
+        <w:pStyle w:val="IPA-TextkrperStandart"/>
+      </w:pPr>
+      <w:r>
+        <w:rPr>
+          <w:noProof/>
+        </w:rPr>
+        <w:drawing>
+          <wp:inline distT="0" distB="0" distL="0" distR="0" wp14:anchorId="64EBA75E" wp14:editId="62585629">
+            <wp:extent cx="5760085" cy="1082040"/>
+            <wp:effectExtent l="0" t="0" r="0" b="3810"/>
+            <wp:docPr id="22" name="Picture 22"/>
+            <wp:cNvGraphicFramePr>
+              <a:graphicFrameLocks xmlns:a="http://schemas.openxmlformats.org/drawingml/2006/main" noChangeAspect="1"/>
+            </wp:cNvGraphicFramePr>
+            <a:graphic xmlns:a="http://schemas.openxmlformats.org/drawingml/2006/main">
+              <a:graphicData uri="http://schemas.openxmlformats.org/drawingml/2006/picture">
+                <pic:pic xmlns:pic="http://schemas.openxmlformats.org/drawingml/2006/picture">
+                  <pic:nvPicPr>
+                    <pic:cNvPr id="1" name=""/>
+                    <pic:cNvPicPr/>
+                  </pic:nvPicPr>
+                  <pic:blipFill>
+                    <a:blip r:embed="rId12"/>
+                    <a:stretch>
+                      <a:fillRect/>
+                    </a:stretch>
+                  </pic:blipFill>
+                  <pic:spPr>
+                    <a:xfrm>
+                      <a:off x="0" y="0"/>
+                      <a:ext cx="5760085" cy="1082040"/>
+                    </a:xfrm>
+                    <a:prstGeom prst="rect">
+                      <a:avLst/>
+                    </a:prstGeom>
+                  </pic:spPr>
+                </pic:pic>
+              </a:graphicData>
+            </a:graphic>
+          </wp:inline>
+        </w:drawing>
+      </w:r>
+    </w:p>
+    <w:p>
+      <w:pPr>
+        <w:pStyle w:val="IPA-TextkrperStandart"/>
+      </w:pPr>
+    </w:p>
+    <w:p>
+      <w:pPr>
+        <w:pStyle w:val="Heading2"/>
+      </w:pPr>
+      <w:r>
+        <w:t>Versionierung</w:t>
+      </w:r>
+    </w:p>
+    <w:p>
+      <w:pPr>
+        <w:pStyle w:val="Heading3"/>
+      </w:pPr>
+      <w:r>
+        <w:t>Dokumentation</w:t>
+      </w:r>
+    </w:p>
+    <w:p>
+      <w:pPr>
+        <w:pStyle w:val="Heading3"/>
+      </w:pPr>
+      <w:r>
+        <w:t>Software</w:t>
+      </w:r>
+    </w:p>
+    <w:p>
+      <w:pPr>
+        <w:pStyle w:val="IPA-TextkrperStandart"/>
+      </w:pPr>
     </w:p>
     <w:p>
       <w:pPr>
@@ -9237,12 +11184,12 @@
       <w:pPr>
         <w:pStyle w:val="Heading1"/>
       </w:pPr>
-      <w:bookmarkStart w:id="18" w:name="_Toc68694820"/>
+      <w:bookmarkStart w:id="27" w:name="_Toc68694820"/>
       <w:r>
         <w:lastRenderedPageBreak/>
         <w:t>Planung</w:t>
       </w:r>
-      <w:bookmarkEnd w:id="18"/>
+      <w:bookmarkEnd w:id="27"/>
     </w:p>
     <w:p>
       <w:pPr>
@@ -9317,7 +11264,7 @@
                     <pic:cNvPicPr/>
                   </pic:nvPicPr>
                   <pic:blipFill>
-                    <a:blip r:embed="rId11"/>
+                    <a:blip r:embed="rId13"/>
                     <a:stretch>
                       <a:fillRect/>
                     </a:stretch>
@@ -9342,35 +11289,22 @@
       <w:pPr>
         <w:pStyle w:val="Caption"/>
       </w:pPr>
-      <w:bookmarkStart w:id="19" w:name="_Toc498949070"/>
+      <w:bookmarkStart w:id="28" w:name="_Toc68698170"/>
       <w:r>
         <w:t xml:space="preserve">Abbildung </w:t>
       </w:r>
-      <w:r>
-        <w:fldChar w:fldCharType="begin"/>
-      </w:r>
-      <w:r>
-        <w:instrText xml:space="preserve"> SEQ Abbildung \* ARABIC </w:instrText>
-      </w:r>
-      <w:r>
-        <w:fldChar w:fldCharType="separate"/>
-      </w:r>
-      <w:r>
-        <w:rPr>
-          <w:noProof/>
-        </w:rPr>
-        <w:t>1</w:t>
-      </w:r>
-      <w:r>
-        <w:rPr>
-          <w:noProof/>
-        </w:rPr>
-        <w:fldChar w:fldCharType="end"/>
-      </w:r>
+      <w:fldSimple w:instr=" SEQ Abbildung \* ARABIC ">
+        <w:r>
+          <w:rPr>
+            <w:noProof/>
+          </w:rPr>
+          <w:t>3</w:t>
+        </w:r>
+      </w:fldSimple>
       <w:r>
         <w:t>, Demo Hermes 5.1 IPA</w:t>
       </w:r>
-      <w:bookmarkEnd w:id="19"/>
+      <w:bookmarkEnd w:id="28"/>
     </w:p>
     <w:p>
       <w:pPr>
@@ -9443,11 +11377,11 @@
       <w:pPr>
         <w:pStyle w:val="Heading3"/>
       </w:pPr>
-      <w:bookmarkStart w:id="20" w:name="_Toc68694821"/>
+      <w:bookmarkStart w:id="29" w:name="_Toc68694821"/>
       <w:r>
         <w:t>Phasen</w:t>
       </w:r>
-      <w:bookmarkEnd w:id="20"/>
+      <w:bookmarkEnd w:id="29"/>
     </w:p>
     <w:p>
       <w:pPr>
@@ -9505,11 +11439,11 @@
       <w:pPr>
         <w:pStyle w:val="Heading3"/>
       </w:pPr>
-      <w:bookmarkStart w:id="21" w:name="_Toc68694822"/>
+      <w:bookmarkStart w:id="30" w:name="_Toc68694822"/>
       <w:r>
         <w:t>Module:</w:t>
       </w:r>
-      <w:bookmarkEnd w:id="21"/>
+      <w:bookmarkEnd w:id="30"/>
     </w:p>
     <w:p>
       <w:pPr>
@@ -9529,7 +11463,7 @@
       <w:r>
         <w:t xml:space="preserve"> an, da es noch mehr Informationen als nur diese Module enthält (</w:t>
       </w:r>
-      <w:hyperlink r:id="rId12" w:history="1">
+      <w:hyperlink r:id="rId14" w:history="1">
         <w:r>
           <w:rPr>
             <w:rStyle w:val="Hyperlink"/>
@@ -9562,11 +11496,11 @@
       <w:pPr>
         <w:pStyle w:val="Heading2"/>
       </w:pPr>
-      <w:bookmarkStart w:id="22" w:name="_Toc68694823"/>
+      <w:bookmarkStart w:id="31" w:name="_Toc68694823"/>
       <w:r>
         <w:t>Projektorganisation</w:t>
       </w:r>
-      <w:bookmarkEnd w:id="22"/>
+      <w:bookmarkEnd w:id="31"/>
     </w:p>
     <w:p>
       <w:pPr>
@@ -9675,7 +11609,7 @@
           </mc:Choice>
           <mc:Fallback>
             <w:pict>
-              <v:roundrect w14:anchorId="14D94CAC" id="AutoShape 102" o:spid="_x0000_s1031" style="position:absolute;margin-left:-22.95pt;margin-top:294.8pt;width:129pt;height:61pt;z-index:251674624;visibility:visible;mso-wrap-style:square;mso-wrap-distance-left:9pt;mso-wrap-distance-top:0;mso-wrap-distance-right:9pt;mso-wrap-distance-bottom:0;mso-position-horizontal:absolute;mso-position-horizontal-relative:text;mso-position-vertical:absolute;mso-position-vertical-relative:text;v-text-anchor:top" arcsize="10923f" o:gfxdata="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" fillcolor="#215a69 [1640]" strokecolor="#40a7c2 [3048]">
+              <v:roundrect w14:anchorId="14D94CAC" id="AutoShape 102" o:spid="_x0000_s1032" style="position:absolute;margin-left:-22.95pt;margin-top:294.8pt;width:129pt;height:61pt;z-index:251674624;visibility:visible;mso-wrap-style:square;mso-wrap-distance-left:9pt;mso-wrap-distance-top:0;mso-wrap-distance-right:9pt;mso-wrap-distance-bottom:0;mso-position-horizontal:absolute;mso-position-horizontal-relative:text;mso-position-vertical:absolute;mso-position-vertical-relative:text;v-text-anchor:top" arcsize="10923f" o:gfxdata="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" fillcolor="#215a69 [1640]" strokecolor="#40a7c2 [3048]">
                 <v:fill color2="#3da5c1 [3016]" rotate="t" angle="180" colors="0 #2787a0;52429f #36b1d2;1 #34b3d6" focus="100%" type="gradient">
                   <o:fill v:ext="view" type="gradientUnscaled"/>
                 </v:fill>
@@ -10279,8 +12213,8 @@
           </mc:Choice>
           <mc:Fallback>
             <w:pict>
-              <v:group w14:anchorId="1E6534E0" id="Group 115" o:spid="_x0000_s1032" style="position:absolute;margin-left:-22.7pt;margin-top:8.4pt;width:382pt;height:355.5pt;z-index:251652096" coordorigin="1660,8365" coordsize="7640,6890" o:gfxdata="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">
-                <v:roundrect id="AutoShape 99" o:spid="_x0000_s1033" style="position:absolute;left:1660;top:9939;width:4162;height:1692;visibility:visible;mso-wrap-style:square;v-text-anchor:top" arcsize="10923f" o:gfxdata="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" fillcolor="#215a69 [1640]" strokecolor="#40a7c2 [3048]">
+              <v:group w14:anchorId="1E6534E0" id="Group 115" o:spid="_x0000_s1033" style="position:absolute;margin-left:-22.7pt;margin-top:8.4pt;width:382pt;height:355.5pt;z-index:251652096" coordorigin="1660,8365" coordsize="7640,6890" o:gfxdata="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">
+                <v:roundrect id="AutoShape 99" o:spid="_x0000_s1034" style="position:absolute;left:1660;top:9939;width:4162;height:1692;visibility:visible;mso-wrap-style:square;v-text-anchor:top" arcsize="10923f" o:gfxdata="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" fillcolor="#215a69 [1640]" strokecolor="#40a7c2 [3048]">
                   <v:fill color2="#3da5c1 [3016]" rotate="t" angle="180" colors="0 #2787a0;52429f #36b1d2;1 #34b3d6" focus="100%" type="gradient">
                     <o:fill v:ext="view" type="gradientUnscaled"/>
                   </v:fill>
@@ -10313,8 +12247,8 @@
                     </w:txbxContent>
                   </v:textbox>
                 </v:roundrect>
-                <v:group id="Group 113" o:spid="_x0000_s1034" style="position:absolute;left:3924;top:8365;width:4530;height:3752" coordorigin="3924,8365" coordsize="4530,3752" o:gfxdata="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">
-                  <v:roundrect id="AutoShape 98" o:spid="_x0000_s1035" style="position:absolute;left:3924;top:8365;width:4530;height:1170;visibility:visible;mso-wrap-style:square;v-text-anchor:top" arcsize="10923f" o:gfxdata="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" fillcolor="#215a69 [1640]" strokecolor="#40a7c2 [3048]">
+                <v:group id="Group 113" o:spid="_x0000_s1035" style="position:absolute;left:3924;top:8365;width:4530;height:3752" coordorigin="3924,8365" coordsize="4530,3752" o:gfxdata="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">
+                  <v:roundrect id="AutoShape 98" o:spid="_x0000_s1036" style="position:absolute;left:3924;top:8365;width:4530;height:1170;visibility:visible;mso-wrap-style:square;v-text-anchor:top" arcsize="10923f" o:gfxdata="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" fillcolor="#215a69 [1640]" strokecolor="#40a7c2 [3048]">
                     <v:fill color2="#3da5c1 [3016]" rotate="t" angle="180" colors="0 #2787a0;52429f #36b1d2;1 #34b3d6" focus="100%" type="gradient">
                       <o:fill v:ext="view" type="gradientUnscaled"/>
                     </v:fill>
@@ -10352,11 +12286,11 @@
                     <v:path arrowok="t" fillok="f" o:connecttype="none"/>
                     <o:lock v:ext="edit" shapetype="t"/>
                   </v:shapetype>
-                  <v:shape id="AutoShape 106" o:spid="_x0000_s1036" type="#_x0000_t32" style="position:absolute;left:6180;top:9535;width:9;height:2582;flip:x;visibility:visible;mso-wrap-style:square" o:connectortype="straight" o:gfxdata="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" strokecolor="black [3200]" strokeweight="2pt">
+                  <v:shape id="AutoShape 106" o:spid="_x0000_s1037" type="#_x0000_t32" style="position:absolute;left:6180;top:9535;width:9;height:2582;flip:x;visibility:visible;mso-wrap-style:square" o:connectortype="straight" o:gfxdata="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" strokecolor="black [3200]" strokeweight="2pt">
                     <v:shadow on="t" color="black" opacity="24903f" origin=",.5" offset="0,.55556mm"/>
                   </v:shape>
                 </v:group>
-                <v:roundrect id="AutoShape 100" o:spid="_x0000_s1037" style="position:absolute;left:3060;top:12117;width:6240;height:897;visibility:visible;mso-wrap-style:square;v-text-anchor:top" arcsize="10923f" o:gfxdata="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" fillcolor="#215a69 [1640]" strokecolor="#40a7c2 [3048]">
+                <v:roundrect id="AutoShape 100" o:spid="_x0000_s1038" style="position:absolute;left:3060;top:12117;width:6240;height:897;visibility:visible;mso-wrap-style:square;v-text-anchor:top" arcsize="10923f" o:gfxdata="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" fillcolor="#215a69 [1640]" strokecolor="#40a7c2 [3048]">
                   <v:fill color2="#3da5c1 [3016]" rotate="t" angle="180" colors="0 #2787a0;52429f #36b1d2;1 #34b3d6" focus="100%" type="gradient">
                     <o:fill v:ext="view" type="gradientUnscaled"/>
                   </v:fill>
@@ -10390,8 +12324,8 @@
                     </w:txbxContent>
                   </v:textbox>
                 </v:roundrect>
-                <v:group id="Group 111" o:spid="_x0000_s1038" style="position:absolute;left:3457;top:13816;width:5406;height:1439" coordorigin="3457,13816" coordsize="5406,1439" o:gfxdata="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">
-                  <v:roundrect id="AutoShape 101" o:spid="_x0000_s1039" style="position:absolute;left:3457;top:14073;width:2592;height:1170;visibility:visible;mso-wrap-style:square;v-text-anchor:top" arcsize="10923f" o:gfxdata="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" fillcolor="#215a69 [1640]" strokecolor="#40a7c2 [3048]">
+                <v:group id="Group 111" o:spid="_x0000_s1039" style="position:absolute;left:3457;top:13816;width:5406;height:1439" coordorigin="3457,13816" coordsize="5406,1439" o:gfxdata="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">
+                  <v:roundrect id="AutoShape 101" o:spid="_x0000_s1040" style="position:absolute;left:3457;top:14073;width:2592;height:1170;visibility:visible;mso-wrap-style:square;v-text-anchor:top" arcsize="10923f" o:gfxdata="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" fillcolor="#215a69 [1640]" strokecolor="#40a7c2 [3048]">
                     <v:fill color2="#3da5c1 [3016]" rotate="t" angle="180" colors="0 #2787a0;52429f #36b1d2;1 #34b3d6" focus="100%" type="gradient">
                       <o:fill v:ext="view" type="gradientUnscaled"/>
                     </v:fill>
@@ -10425,7 +12359,7 @@
                       </w:txbxContent>
                     </v:textbox>
                   </v:roundrect>
-                  <v:roundrect id="_x0000_s1040" style="position:absolute;left:6283;top:14073;width:2580;height:1182;visibility:visible;mso-wrap-style:square;v-text-anchor:top" arcsize="10923f" o:gfxdata="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" fillcolor="#215a69 [1640]" strokecolor="#40a7c2 [3048]">
+                  <v:roundrect id="_x0000_s1041" style="position:absolute;left:6283;top:14073;width:2580;height:1182;visibility:visible;mso-wrap-style:square;v-text-anchor:top" arcsize="10923f" o:gfxdata="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" fillcolor="#215a69 [1640]" strokecolor="#40a7c2 [3048]">
                     <v:fill color2="#3da5c1 [3016]" rotate="t" angle="180" colors="0 #2787a0;52429f #36b1d2;1 #34b3d6" focus="100%" type="gradient">
                       <o:fill v:ext="view" type="gradientUnscaled"/>
                     </v:fill>
@@ -10452,14 +12386,14 @@
                       </w:txbxContent>
                     </v:textbox>
                   </v:roundrect>
-                  <v:shape id="AutoShape 104" o:spid="_x0000_s1041" type="#_x0000_t32" style="position:absolute;left:4725;top:13816;width:2848;height:5;flip:y;visibility:visible;mso-wrap-style:square" o:connectortype="straight" o:gfxdata="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" strokecolor="black [3200]" strokeweight="2pt">
+                  <v:shape id="AutoShape 104" o:spid="_x0000_s1042" type="#_x0000_t32" style="position:absolute;left:4725;top:13816;width:2848;height:5;flip:y;visibility:visible;mso-wrap-style:square" o:connectortype="straight" o:gfxdata="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" strokecolor="black [3200]" strokeweight="2pt">
                     <v:shadow on="t" color="black" opacity="24903f" origin=",.5" offset="0,.55556mm"/>
                   </v:shape>
-                  <v:shape id="AutoShape 108" o:spid="_x0000_s1042" type="#_x0000_t32" style="position:absolute;left:4753;top:13818;width:0;height:255;visibility:visible;mso-wrap-style:square" o:connectortype="straight" o:gfxdata="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" strokecolor="black [3200]" strokeweight="2pt">
+                  <v:shape id="AutoShape 108" o:spid="_x0000_s1043" type="#_x0000_t32" style="position:absolute;left:4753;top:13818;width:0;height:255;visibility:visible;mso-wrap-style:square" o:connectortype="straight" o:gfxdata="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" strokecolor="black [3200]" strokeweight="2pt">
                     <v:stroke startarrow="oval"/>
                     <v:shadow on="t" color="black" opacity="24903f" origin=",.5" offset="0,.55556mm"/>
                   </v:shape>
-                  <v:shape id="AutoShape 110" o:spid="_x0000_s1043" type="#_x0000_t32" style="position:absolute;left:7573;top:13818;width:0;height:255;visibility:visible;mso-wrap-style:square" o:connectortype="straight" o:gfxdata="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" strokecolor="black [3200]" strokeweight="2pt">
+                  <v:shape id="AutoShape 110" o:spid="_x0000_s1044" type="#_x0000_t32" style="position:absolute;left:7573;top:13818;width:0;height:255;visibility:visible;mso-wrap-style:square" o:connectortype="straight" o:gfxdata="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" strokecolor="black [3200]" strokeweight="2pt">
                     <v:stroke startarrow="oval"/>
                     <v:shadow on="t" color="black" opacity="24903f" origin=",.5" offset="0,.55556mm"/>
                   </v:shape>
@@ -10651,7 +12585,7 @@
           </mc:Choice>
           <mc:Fallback>
             <w:pict>
-              <v:roundrect w14:anchorId="16792810" id="Abgerundetes Rechteck 28" o:spid="_x0000_s1044" style="position:absolute;margin-left:231.15pt;margin-top:11.1pt;width:126.7pt;height:90.9pt;z-index:251662336;visibility:visible;mso-wrap-style:square;mso-width-percent:0;mso-height-percent:0;mso-wrap-distance-left:9pt;mso-wrap-distance-top:0;mso-wrap-distance-right:9pt;mso-wrap-distance-bottom:0;mso-position-horizontal:absolute;mso-position-horizontal-relative:text;mso-position-vertical:absolute;mso-position-vertical-relative:text;mso-width-percent:0;mso-height-percent:0;mso-width-relative:margin;mso-height-relative:margin;v-text-anchor:middle" arcsize="10923f" o:gfxdata="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" fillcolor="#215a69 [1640]" strokecolor="#40a7c2 [3048]">
+              <v:roundrect w14:anchorId="16792810" id="Abgerundetes Rechteck 28" o:spid="_x0000_s1045" style="position:absolute;margin-left:231.15pt;margin-top:11.1pt;width:126.7pt;height:90.9pt;z-index:251662336;visibility:visible;mso-wrap-style:square;mso-width-percent:0;mso-height-percent:0;mso-wrap-distance-left:9pt;mso-wrap-distance-top:0;mso-wrap-distance-right:9pt;mso-wrap-distance-bottom:0;mso-position-horizontal:absolute;mso-position-horizontal-relative:text;mso-position-vertical:absolute;mso-position-vertical-relative:text;mso-width-percent:0;mso-height-percent:0;mso-width-relative:margin;mso-height-relative:margin;v-text-anchor:middle" arcsize="10923f" o:gfxdata="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" fillcolor="#215a69 [1640]" strokecolor="#40a7c2 [3048]">
                 <v:fill color2="#3da5c1 [3016]" rotate="t" angle="180" colors="0 #2787a0;52429f #36b1d2;1 #34b3d6" focus="100%" type="gradient">
                   <o:fill v:ext="view" type="gradientUnscaled"/>
                 </v:fill>
@@ -10911,11 +12845,11 @@
       <w:pPr>
         <w:pStyle w:val="Heading3"/>
       </w:pPr>
-      <w:bookmarkStart w:id="23" w:name="_Toc68694824"/>
+      <w:bookmarkStart w:id="32" w:name="_Toc68694824"/>
       <w:r>
         <w:t>Projektrollen</w:t>
       </w:r>
-      <w:bookmarkEnd w:id="23"/>
+      <w:bookmarkEnd w:id="32"/>
     </w:p>
     <w:p>
       <w:pPr>
@@ -10923,10 +12857,10 @@
           <w:tab w:val="left" w:pos="5573"/>
         </w:tabs>
         <w:sectPr>
-          <w:headerReference w:type="default" r:id="rId13"/>
-          <w:footerReference w:type="default" r:id="rId14"/>
-          <w:headerReference w:type="first" r:id="rId15"/>
-          <w:footerReference w:type="first" r:id="rId16"/>
+          <w:headerReference w:type="default" r:id="rId15"/>
+          <w:footerReference w:type="default" r:id="rId16"/>
+          <w:headerReference w:type="first" r:id="rId17"/>
+          <w:footerReference w:type="first" r:id="rId18"/>
           <w:pgSz w:w="11906" w:h="16838" w:code="9"/>
           <w:pgMar w:top="1061" w:right="1134" w:bottom="851" w:left="1701" w:header="709" w:footer="709" w:gutter="0"/>
           <w:cols w:space="708"/>
@@ -10939,7 +12873,7 @@
       <w:pPr>
         <w:pStyle w:val="Heading1"/>
       </w:pPr>
-      <w:bookmarkStart w:id="24" w:name="_Toc68694825"/>
+      <w:bookmarkStart w:id="33" w:name="_Toc68694825"/>
       <w:r>
         <w:lastRenderedPageBreak/>
         <w:t>Zeitplan</w:t>
@@ -10947,7 +12881,7 @@
       <w:r>
         <w:t xml:space="preserve"> (s. Excel)</w:t>
       </w:r>
-      <w:bookmarkEnd w:id="24"/>
+      <w:bookmarkEnd w:id="33"/>
     </w:p>
     <w:p>
       <w:pPr>
@@ -10984,7 +12918,7 @@
       <w:pPr>
         <w:spacing w:after="200"/>
         <w:sectPr>
-          <w:headerReference w:type="first" r:id="rId17"/>
+          <w:headerReference w:type="first" r:id="rId19"/>
           <w:pgSz w:w="23814" w:h="16840" w:orient="landscape" w:code="8"/>
           <w:pgMar w:top="1134" w:right="1134" w:bottom="1134" w:left="1701" w:header="709" w:footer="709" w:gutter="0"/>
           <w:cols w:space="708"/>
@@ -10997,12 +12931,12 @@
       <w:pPr>
         <w:pStyle w:val="Heading1"/>
       </w:pPr>
-      <w:bookmarkStart w:id="25" w:name="_Toc68694826"/>
+      <w:bookmarkStart w:id="34" w:name="_Toc68694826"/>
       <w:r>
         <w:lastRenderedPageBreak/>
         <w:t>Firmenstandards</w:t>
       </w:r>
-      <w:bookmarkEnd w:id="25"/>
+      <w:bookmarkEnd w:id="34"/>
     </w:p>
     <w:p>
       <w:pPr>
@@ -11085,12 +13019,12 @@
       <w:pPr>
         <w:pStyle w:val="Heading1"/>
       </w:pPr>
-      <w:bookmarkStart w:id="26" w:name="_Toc68694827"/>
+      <w:bookmarkStart w:id="35" w:name="_Toc68694827"/>
       <w:r>
         <w:lastRenderedPageBreak/>
         <w:t>Arbeitsjournal</w:t>
       </w:r>
-      <w:bookmarkEnd w:id="26"/>
+      <w:bookmarkEnd w:id="35"/>
     </w:p>
     <w:p>
       <w:pPr>
@@ -11425,14 +13359,14 @@
       <w:pPr>
         <w:pStyle w:val="Heading1"/>
       </w:pPr>
-      <w:bookmarkStart w:id="27" w:name="_Toc85623859"/>
-      <w:bookmarkStart w:id="28" w:name="_Toc68694828"/>
+      <w:bookmarkStart w:id="36" w:name="_Toc85623859"/>
+      <w:bookmarkStart w:id="37" w:name="_Toc68694828"/>
       <w:r>
         <w:lastRenderedPageBreak/>
         <w:t>Abschlussbericht</w:t>
       </w:r>
-      <w:bookmarkEnd w:id="27"/>
-      <w:bookmarkEnd w:id="28"/>
+      <w:bookmarkEnd w:id="36"/>
+      <w:bookmarkEnd w:id="37"/>
     </w:p>
     <w:p>
       <w:pPr>
@@ -11449,16 +13383,16 @@
           <w:color w:val="000000" w:themeColor="text1"/>
         </w:rPr>
       </w:pPr>
-      <w:bookmarkStart w:id="29" w:name="_Toc114965609"/>
-      <w:bookmarkStart w:id="30" w:name="_Toc68694829"/>
+      <w:bookmarkStart w:id="38" w:name="_Toc114965609"/>
+      <w:bookmarkStart w:id="39" w:name="_Toc68694829"/>
       <w:r>
         <w:rPr>
           <w:color w:val="000000" w:themeColor="text1"/>
         </w:rPr>
         <w:t>Vergleich Ist/Soll</w:t>
       </w:r>
-      <w:bookmarkEnd w:id="29"/>
-      <w:bookmarkEnd w:id="30"/>
+      <w:bookmarkEnd w:id="38"/>
+      <w:bookmarkEnd w:id="39"/>
     </w:p>
     <w:p>
       <w:pPr>
@@ -11481,14 +13415,14 @@
           <w:color w:val="000000" w:themeColor="text1"/>
         </w:rPr>
       </w:pPr>
-      <w:bookmarkStart w:id="31" w:name="_Toc68694830"/>
+      <w:bookmarkStart w:id="40" w:name="_Toc68694830"/>
       <w:r>
         <w:rPr>
           <w:color w:val="000000" w:themeColor="text1"/>
         </w:rPr>
         <w:t>Mittelbedarf</w:t>
       </w:r>
-      <w:bookmarkEnd w:id="31"/>
+      <w:bookmarkEnd w:id="40"/>
     </w:p>
     <w:p>
       <w:pPr>
@@ -11514,14 +13448,14 @@
           <w:color w:val="000000" w:themeColor="text1"/>
         </w:rPr>
       </w:pPr>
-      <w:bookmarkStart w:id="32" w:name="_Toc68694831"/>
+      <w:bookmarkStart w:id="41" w:name="_Toc68694831"/>
       <w:r>
         <w:rPr>
           <w:color w:val="000000" w:themeColor="text1"/>
         </w:rPr>
         <w:t>Realisierungsbericht</w:t>
       </w:r>
-      <w:bookmarkEnd w:id="32"/>
+      <w:bookmarkEnd w:id="41"/>
     </w:p>
     <w:p>
       <w:pPr>
@@ -11548,14 +13482,14 @@
           <w:color w:val="000000" w:themeColor="text1"/>
         </w:rPr>
       </w:pPr>
-      <w:bookmarkStart w:id="33" w:name="_Toc68694832"/>
+      <w:bookmarkStart w:id="42" w:name="_Toc68694832"/>
       <w:r>
         <w:rPr>
           <w:color w:val="000000" w:themeColor="text1"/>
         </w:rPr>
         <w:t>Testbericht</w:t>
       </w:r>
-      <w:bookmarkEnd w:id="33"/>
+      <w:bookmarkEnd w:id="42"/>
     </w:p>
     <w:p>
       <w:pPr>
@@ -11578,7 +13512,7 @@
           <w:color w:val="000000" w:themeColor="text1"/>
         </w:rPr>
       </w:pPr>
-      <w:bookmarkStart w:id="34" w:name="_Toc68694833"/>
+      <w:bookmarkStart w:id="43" w:name="_Toc68694833"/>
       <w:r>
         <w:rPr>
           <w:color w:val="000000" w:themeColor="text1"/>
@@ -11603,7 +13537,7 @@
         </w:rPr>
         <w:t>)</w:t>
       </w:r>
-      <w:bookmarkEnd w:id="34"/>
+      <w:bookmarkEnd w:id="43"/>
     </w:p>
     <w:p>
       <w:pPr>
@@ -11625,16 +13559,16 @@
       <w:pPr>
         <w:pStyle w:val="Heading2"/>
       </w:pPr>
-      <w:bookmarkStart w:id="35" w:name="_Toc114965610"/>
-      <w:bookmarkStart w:id="36" w:name="_Toc68694834"/>
+      <w:bookmarkStart w:id="44" w:name="_Toc114965610"/>
+      <w:bookmarkStart w:id="45" w:name="_Toc68694834"/>
       <w:r>
         <w:t>Persönliches</w:t>
       </w:r>
       <w:r>
         <w:t xml:space="preserve"> Fazit</w:t>
       </w:r>
-      <w:bookmarkEnd w:id="35"/>
-      <w:bookmarkEnd w:id="36"/>
+      <w:bookmarkEnd w:id="44"/>
+      <w:bookmarkEnd w:id="45"/>
     </w:p>
     <w:p>
       <w:pPr>
@@ -11664,11 +13598,11 @@
       <w:pPr>
         <w:pStyle w:val="Heading2"/>
       </w:pPr>
-      <w:bookmarkStart w:id="37" w:name="_Toc68694835"/>
+      <w:bookmarkStart w:id="46" w:name="_Toc68694835"/>
       <w:r>
         <w:t>Schlussreflexion</w:t>
       </w:r>
-      <w:bookmarkEnd w:id="37"/>
+      <w:bookmarkEnd w:id="46"/>
     </w:p>
     <w:p>
       <w:pPr>
@@ -11700,10 +13634,10 @@
           <w:color w:val="000000" w:themeColor="text1"/>
         </w:rPr>
       </w:pPr>
-      <w:bookmarkStart w:id="38" w:name="_Toc59932917"/>
-      <w:bookmarkStart w:id="39" w:name="_Toc59938033"/>
-      <w:bookmarkStart w:id="40" w:name="_Toc85623860"/>
-      <w:bookmarkStart w:id="41" w:name="_Toc68694836"/>
+      <w:bookmarkStart w:id="47" w:name="_Toc59932917"/>
+      <w:bookmarkStart w:id="48" w:name="_Toc59938033"/>
+      <w:bookmarkStart w:id="49" w:name="_Toc85623860"/>
+      <w:bookmarkStart w:id="50" w:name="_Toc68694836"/>
       <w:r>
         <w:rPr>
           <w:color w:val="000000" w:themeColor="text1"/>
@@ -11711,16 +13645,16 @@
         <w:lastRenderedPageBreak/>
         <w:t>Unterschriften</w:t>
       </w:r>
-      <w:bookmarkEnd w:id="38"/>
-      <w:bookmarkEnd w:id="39"/>
-      <w:bookmarkEnd w:id="40"/>
+      <w:bookmarkEnd w:id="47"/>
+      <w:bookmarkEnd w:id="48"/>
+      <w:bookmarkEnd w:id="49"/>
       <w:r>
         <w:rPr>
           <w:color w:val="000000" w:themeColor="text1"/>
         </w:rPr>
         <w:t xml:space="preserve"> und Abnahmeprotokoll</w:t>
       </w:r>
-      <w:bookmarkEnd w:id="41"/>
+      <w:bookmarkEnd w:id="50"/>
       <w:r>
         <w:rPr>
           <w:color w:val="000000" w:themeColor="text1"/>
@@ -11831,12 +13765,12 @@
         <w:pStyle w:val="Title"/>
         <w:pageBreakBefore/>
       </w:pPr>
-      <w:bookmarkStart w:id="42" w:name="_Toc68694837"/>
+      <w:bookmarkStart w:id="51" w:name="_Toc68694837"/>
       <w:r>
         <w:lastRenderedPageBreak/>
         <w:t>Teil 2: Projektdokumentation</w:t>
       </w:r>
-      <w:bookmarkEnd w:id="42"/>
+      <w:bookmarkEnd w:id="51"/>
     </w:p>
     <w:p>
       <w:pPr>
@@ -11946,12 +13880,12 @@
       <w:pPr>
         <w:pStyle w:val="Heading1"/>
       </w:pPr>
-      <w:bookmarkStart w:id="43" w:name="_Toc68694838"/>
+      <w:bookmarkStart w:id="52" w:name="_Toc68694838"/>
       <w:r>
         <w:lastRenderedPageBreak/>
         <w:t>Initialisierung</w:t>
       </w:r>
-      <w:bookmarkEnd w:id="43"/>
+      <w:bookmarkEnd w:id="52"/>
     </w:p>
     <w:p>
       <w:pPr>
@@ -12080,16 +14014,16 @@
         </w:tabs>
         <w:spacing w:before="120"/>
       </w:pPr>
-      <w:bookmarkStart w:id="44" w:name="_Toc114965594"/>
-      <w:bookmarkStart w:id="45" w:name="_Toc68694839"/>
+      <w:bookmarkStart w:id="53" w:name="_Toc114965594"/>
+      <w:bookmarkStart w:id="54" w:name="_Toc68694839"/>
       <w:r>
         <w:t>Ist-</w:t>
       </w:r>
       <w:r>
         <w:t>Zustand</w:t>
       </w:r>
-      <w:bookmarkEnd w:id="44"/>
-      <w:bookmarkEnd w:id="45"/>
+      <w:bookmarkEnd w:id="53"/>
+      <w:bookmarkEnd w:id="54"/>
     </w:p>
     <w:p>
       <w:pPr>
@@ -12185,11 +14119,11 @@
       <w:pPr>
         <w:pStyle w:val="Heading2"/>
       </w:pPr>
-      <w:bookmarkStart w:id="46" w:name="_Toc68694840"/>
+      <w:bookmarkStart w:id="55" w:name="_Toc68694840"/>
       <w:r>
         <w:t>Projektziele</w:t>
       </w:r>
-      <w:bookmarkEnd w:id="46"/>
+      <w:bookmarkEnd w:id="55"/>
     </w:p>
     <w:p>
       <w:pPr>
@@ -12266,7 +14200,7 @@
       <w:pPr>
         <w:spacing w:after="200"/>
       </w:pPr>
-      <w:bookmarkStart w:id="47" w:name="_Toc114965598"/>
+      <w:bookmarkStart w:id="56" w:name="_Toc114965598"/>
       <w:r>
         <w:br w:type="page"/>
       </w:r>
@@ -12275,14 +14209,14 @@
       <w:pPr>
         <w:pStyle w:val="Heading2"/>
       </w:pPr>
-      <w:bookmarkStart w:id="48" w:name="_Anforderungen"/>
-      <w:bookmarkStart w:id="49" w:name="_Toc68694841"/>
-      <w:bookmarkEnd w:id="48"/>
+      <w:bookmarkStart w:id="57" w:name="_Anforderungen"/>
+      <w:bookmarkStart w:id="58" w:name="_Toc68694841"/>
+      <w:bookmarkEnd w:id="57"/>
       <w:r>
         <w:lastRenderedPageBreak/>
         <w:t>Anforderungen</w:t>
       </w:r>
-      <w:bookmarkEnd w:id="49"/>
+      <w:bookmarkEnd w:id="58"/>
     </w:p>
     <w:p>
       <w:pPr>
@@ -12307,11 +14241,11 @@
       <w:pPr>
         <w:pStyle w:val="Heading3"/>
       </w:pPr>
-      <w:bookmarkStart w:id="50" w:name="_Toc68694842"/>
+      <w:bookmarkStart w:id="59" w:name="_Toc68694842"/>
       <w:r>
         <w:t>Funktionale Anforderungen</w:t>
       </w:r>
-      <w:bookmarkEnd w:id="50"/>
+      <w:bookmarkEnd w:id="59"/>
     </w:p>
     <w:p>
       <w:pPr>
@@ -12325,11 +14259,11 @@
       <w:pPr>
         <w:pStyle w:val="Heading3"/>
       </w:pPr>
-      <w:bookmarkStart w:id="51" w:name="_Toc68694843"/>
+      <w:bookmarkStart w:id="60" w:name="_Toc68694843"/>
       <w:r>
         <w:t>Nicht funktionale Anforderungen</w:t>
       </w:r>
-      <w:bookmarkEnd w:id="51"/>
+      <w:bookmarkEnd w:id="60"/>
     </w:p>
     <w:p>
       <w:pPr>
@@ -12390,7 +14324,7 @@
         <w:br w:type="page"/>
       </w:r>
     </w:p>
-    <w:bookmarkEnd w:id="47"/>
+    <w:bookmarkEnd w:id="56"/>
     <w:p>
       <w:pPr>
         <w:tabs>
@@ -12413,14 +14347,14 @@
         <w:pStyle w:val="Heading2"/>
         <w:spacing w:before="120" w:after="240"/>
       </w:pPr>
-      <w:bookmarkStart w:id="52" w:name="_Toc114965601"/>
-      <w:bookmarkStart w:id="53" w:name="_Toc68694844"/>
+      <w:bookmarkStart w:id="61" w:name="_Toc114965601"/>
+      <w:bookmarkStart w:id="62" w:name="_Toc68694844"/>
       <w:r>
         <w:lastRenderedPageBreak/>
         <w:t>Risikoanalyse</w:t>
       </w:r>
-      <w:bookmarkEnd w:id="52"/>
-      <w:bookmarkEnd w:id="53"/>
+      <w:bookmarkEnd w:id="61"/>
+      <w:bookmarkEnd w:id="62"/>
     </w:p>
     <w:p>
       <w:pPr>
@@ -12437,35 +14371,22 @@
       <w:pPr>
         <w:pStyle w:val="Caption"/>
       </w:pPr>
-      <w:bookmarkStart w:id="54" w:name="_Toc499228399"/>
+      <w:bookmarkStart w:id="63" w:name="_Toc499228399"/>
       <w:r>
         <w:t xml:space="preserve">Tabelle </w:t>
       </w:r>
-      <w:r>
-        <w:fldChar w:fldCharType="begin"/>
-      </w:r>
-      <w:r>
-        <w:instrText xml:space="preserve"> SEQ Tabelle \* ARABIC </w:instrText>
-      </w:r>
-      <w:r>
-        <w:fldChar w:fldCharType="separate"/>
-      </w:r>
-      <w:r>
-        <w:rPr>
-          <w:noProof/>
-        </w:rPr>
-        <w:t>3</w:t>
-      </w:r>
-      <w:r>
-        <w:rPr>
-          <w:noProof/>
-        </w:rPr>
-        <w:fldChar w:fldCharType="end"/>
-      </w:r>
+      <w:fldSimple w:instr=" SEQ Tabelle \* ARABIC ">
+        <w:r>
+          <w:rPr>
+            <w:noProof/>
+          </w:rPr>
+          <w:t>3</w:t>
+        </w:r>
+      </w:fldSimple>
       <w:r>
         <w:t>, Risikoanalyse</w:t>
       </w:r>
-      <w:bookmarkEnd w:id="54"/>
+      <w:bookmarkEnd w:id="63"/>
     </w:p>
     <w:tbl>
       <w:tblPr>
@@ -14659,7 +16580,7 @@
           <w:szCs w:val="16"/>
         </w:rPr>
       </w:pPr>
-      <w:bookmarkStart w:id="55" w:name="_Toc499228400"/>
+      <w:bookmarkStart w:id="64" w:name="_Toc499228400"/>
       <w:r>
         <w:rPr>
           <w:sz w:val="16"/>
@@ -14711,7 +16632,7 @@
         </w:rPr>
         <w:t>: Risikoanalyse Tabelle</w:t>
       </w:r>
-      <w:bookmarkEnd w:id="55"/>
+      <w:bookmarkEnd w:id="64"/>
     </w:p>
     <w:p>
       <w:pPr>
@@ -14754,7 +16675,7 @@
                     <pic:cNvPicPr/>
                   </pic:nvPicPr>
                   <pic:blipFill>
-                    <a:blip r:embed="rId18"/>
+                    <a:blip r:embed="rId20"/>
                     <a:stretch>
                       <a:fillRect/>
                     </a:stretch>
@@ -14787,7 +16708,7 @@
       <w:pPr>
         <w:pStyle w:val="FormatvorlageBeschriftung8Pt"/>
         <w:sectPr>
-          <w:headerReference w:type="first" r:id="rId19"/>
+          <w:headerReference w:type="first" r:id="rId21"/>
           <w:pgSz w:w="23814" w:h="16840" w:orient="landscape" w:code="8"/>
           <w:pgMar w:top="1701" w:right="1134" w:bottom="1134" w:left="851" w:header="709" w:footer="709" w:gutter="0"/>
           <w:cols w:space="708"/>
@@ -14804,7 +16725,7 @@
         <w:pStyle w:val="Heading2"/>
         <w:spacing w:before="360"/>
       </w:pPr>
-      <w:bookmarkStart w:id="56" w:name="_Toc68694845"/>
+      <w:bookmarkStart w:id="65" w:name="_Toc68694845"/>
       <w:r>
         <w:lastRenderedPageBreak/>
         <w:t>Risikogr</w:t>
@@ -14815,7 +16736,7 @@
       <w:r>
         <w:t>ph</w:t>
       </w:r>
-      <w:bookmarkEnd w:id="56"/>
+      <w:bookmarkEnd w:id="65"/>
     </w:p>
     <w:p>
       <w:pPr>
@@ -14833,7 +16754,7 @@
         <w:rPr>
           <w:noProof/>
         </w:rPr>
-        <w:object w:dxaOrig="1440" w:dyaOrig="1440" w14:anchorId="524A76B9">
+        <w:object w:dxaOrig="0" w:dyaOrig="0" w14:anchorId="524A76B9">
           <v:shapetype id="_x0000_t75" coordsize="21600,21600" o:spt="75" o:preferrelative="t" path="m@4@5l@4@11@9@11@9@5xe" filled="f" stroked="f">
             <v:stroke joinstyle="miter"/>
             <v:formulas>
@@ -14854,10 +16775,10 @@
             <o:lock v:ext="edit" aspectratio="t"/>
           </v:shapetype>
           <v:shape id="_x0000_s1026" type="#_x0000_t75" style="position:absolute;margin-left:-19.2pt;margin-top:17.65pt;width:354.15pt;height:281.3pt;z-index:251660800;mso-position-horizontal-relative:text;mso-position-vertical-relative:text">
-            <v:imagedata r:id="rId20" o:title=""/>
+            <v:imagedata r:id="rId22" o:title=""/>
             <w10:wrap type="square" side="right"/>
           </v:shape>
-          <o:OLEObject Type="Embed" ProgID="Excel.Sheet.12" ShapeID="_x0000_s1026" DrawAspect="Content" ObjectID="_1679307559" r:id="rId21"/>
+          <o:OLEObject Type="Embed" ProgID="Excel.Sheet.12" ShapeID="_x0000_s1026" DrawAspect="Content" ObjectID="_1679315338" r:id="rId23"/>
         </w:object>
       </w:r>
     </w:p>
@@ -14943,45 +16864,32 @@
           <w:lang w:eastAsia="de-DE"/>
         </w:rPr>
       </w:pPr>
-      <w:bookmarkStart w:id="57" w:name="_Toc498949072"/>
+      <w:bookmarkStart w:id="66" w:name="_Toc68698171"/>
       <w:r>
         <w:t xml:space="preserve">Abbildung </w:t>
       </w:r>
-      <w:r>
-        <w:fldChar w:fldCharType="begin"/>
-      </w:r>
-      <w:r>
-        <w:instrText xml:space="preserve"> SEQ Abbildung \* ARABIC </w:instrText>
-      </w:r>
-      <w:r>
-        <w:fldChar w:fldCharType="separate"/>
-      </w:r>
-      <w:r>
-        <w:rPr>
-          <w:noProof/>
-        </w:rPr>
-        <w:t>3</w:t>
-      </w:r>
-      <w:r>
-        <w:rPr>
-          <w:noProof/>
-        </w:rPr>
-        <w:fldChar w:fldCharType="end"/>
-      </w:r>
+      <w:fldSimple w:instr=" SEQ Abbildung \* ARABIC ">
+        <w:r>
+          <w:rPr>
+            <w:noProof/>
+          </w:rPr>
+          <w:t>4</w:t>
+        </w:r>
+      </w:fldSimple>
       <w:r>
         <w:t>, Risikoportfolio</w:t>
       </w:r>
-      <w:bookmarkEnd w:id="57"/>
+      <w:bookmarkEnd w:id="66"/>
     </w:p>
     <w:p>
       <w:pPr>
         <w:pStyle w:val="Heading3"/>
       </w:pPr>
-      <w:bookmarkStart w:id="58" w:name="_Toc68694846"/>
+      <w:bookmarkStart w:id="67" w:name="_Toc68694846"/>
       <w:r>
         <w:t>Kurze Stellungnahmen zu den Risiken</w:t>
       </w:r>
-      <w:bookmarkEnd w:id="58"/>
+      <w:bookmarkEnd w:id="67"/>
     </w:p>
     <w:p>
       <w:pPr>
@@ -15009,11 +16917,11 @@
       <w:pPr>
         <w:pStyle w:val="Heading2"/>
       </w:pPr>
-      <w:bookmarkStart w:id="59" w:name="_Toc68694847"/>
+      <w:bookmarkStart w:id="68" w:name="_Toc68694847"/>
       <w:r>
         <w:t>Lösungen suchen</w:t>
       </w:r>
-      <w:bookmarkEnd w:id="59"/>
+      <w:bookmarkEnd w:id="68"/>
       <w:r>
         <w:t xml:space="preserve"> </w:t>
       </w:r>
@@ -15049,11 +16957,11 @@
         <w:pStyle w:val="Heading2"/>
         <w:spacing w:before="480"/>
       </w:pPr>
-      <w:bookmarkStart w:id="60" w:name="_Toc68694848"/>
+      <w:bookmarkStart w:id="69" w:name="_Toc68694848"/>
       <w:r>
         <w:t>Schutzbedarfsanalyse</w:t>
       </w:r>
-      <w:bookmarkEnd w:id="60"/>
+      <w:bookmarkEnd w:id="69"/>
     </w:p>
     <w:p>
       <w:pPr>
@@ -15114,12 +17022,12 @@
       <w:pPr>
         <w:pStyle w:val="Heading2"/>
       </w:pPr>
-      <w:bookmarkStart w:id="61" w:name="_Toc68694849"/>
+      <w:bookmarkStart w:id="70" w:name="_Toc68694849"/>
       <w:r>
         <w:lastRenderedPageBreak/>
         <w:t>Varianten</w:t>
       </w:r>
-      <w:bookmarkEnd w:id="61"/>
+      <w:bookmarkEnd w:id="70"/>
     </w:p>
     <w:p>
       <w:pPr>
@@ -15129,16 +17037,16 @@
           <w:color w:val="000000" w:themeColor="text1"/>
         </w:rPr>
       </w:pPr>
-      <w:bookmarkStart w:id="62" w:name="_Toc114965599"/>
-      <w:bookmarkStart w:id="63" w:name="_Toc68694850"/>
+      <w:bookmarkStart w:id="71" w:name="_Toc114965599"/>
+      <w:bookmarkStart w:id="72" w:name="_Toc68694850"/>
       <w:r>
         <w:rPr>
           <w:color w:val="000000" w:themeColor="text1"/>
         </w:rPr>
         <w:t>Variantenentscheid</w:t>
       </w:r>
-      <w:bookmarkEnd w:id="62"/>
-      <w:bookmarkEnd w:id="63"/>
+      <w:bookmarkEnd w:id="71"/>
+      <w:bookmarkEnd w:id="72"/>
     </w:p>
     <w:p>
       <w:pPr>
@@ -15181,12 +17089,12 @@
       <w:pPr>
         <w:pStyle w:val="Heading1"/>
       </w:pPr>
-      <w:bookmarkStart w:id="64" w:name="_Toc68694851"/>
+      <w:bookmarkStart w:id="73" w:name="_Toc68694851"/>
       <w:r>
         <w:lastRenderedPageBreak/>
         <w:t>Konzept</w:t>
       </w:r>
-      <w:bookmarkEnd w:id="64"/>
+      <w:bookmarkEnd w:id="73"/>
     </w:p>
     <w:p>
       <w:pPr>
@@ -15262,26 +17170,26 @@
         <w:pStyle w:val="Heading2"/>
         <w:spacing w:before="120"/>
       </w:pPr>
-      <w:bookmarkStart w:id="65" w:name="_Toc68694852"/>
+      <w:bookmarkStart w:id="74" w:name="_Toc68694852"/>
       <w:r>
         <w:t>Konzept entwickeln</w:t>
       </w:r>
-      <w:bookmarkEnd w:id="65"/>
+      <w:bookmarkEnd w:id="74"/>
     </w:p>
     <w:p>
       <w:pPr>
         <w:pStyle w:val="Heading2"/>
         <w:spacing w:before="600"/>
       </w:pPr>
-      <w:bookmarkStart w:id="66" w:name="_Toc114965605"/>
-      <w:bookmarkStart w:id="67" w:name="_Toc68694853"/>
+      <w:bookmarkStart w:id="75" w:name="_Toc114965605"/>
+      <w:bookmarkStart w:id="76" w:name="_Toc68694853"/>
       <w:r>
         <w:t>Testkonze</w:t>
       </w:r>
       <w:r>
         <w:t>pt</w:t>
       </w:r>
-      <w:bookmarkEnd w:id="67"/>
+      <w:bookmarkEnd w:id="76"/>
     </w:p>
     <w:p>
       <w:pPr>
@@ -15306,13 +17214,13 @@
       <w:pPr>
         <w:pStyle w:val="Heading1"/>
       </w:pPr>
-      <w:bookmarkStart w:id="68" w:name="_Toc68694854"/>
+      <w:bookmarkStart w:id="77" w:name="_Toc68694854"/>
       <w:r>
         <w:lastRenderedPageBreak/>
         <w:t>Realisierung</w:t>
       </w:r>
-      <w:bookmarkEnd w:id="66"/>
-      <w:bookmarkEnd w:id="68"/>
+      <w:bookmarkEnd w:id="75"/>
+      <w:bookmarkEnd w:id="77"/>
     </w:p>
     <w:p>
       <w:pPr>
@@ -15605,14 +17513,14 @@
         </w:rPr>
         <w:t xml:space="preserve"> </w:t>
       </w:r>
-      <w:bookmarkStart w:id="69" w:name="_Toc68694855"/>
+      <w:bookmarkStart w:id="78" w:name="_Toc68694855"/>
       <w:r>
         <w:rPr>
           <w:rFonts w:eastAsia="Calibri"/>
         </w:rPr>
         <w:t>Domainmodel erstellen</w:t>
       </w:r>
-      <w:bookmarkEnd w:id="69"/>
+      <w:bookmarkEnd w:id="78"/>
     </w:p>
     <w:p>
       <w:pPr>
@@ -15627,14 +17535,14 @@
         </w:rPr>
         <w:t xml:space="preserve"> </w:t>
       </w:r>
-      <w:bookmarkStart w:id="70" w:name="_Toc68694856"/>
+      <w:bookmarkStart w:id="79" w:name="_Toc68694856"/>
       <w:r>
         <w:rPr>
           <w:rFonts w:eastAsia="Calibri"/>
         </w:rPr>
         <w:t>Erweiterung installieren</w:t>
       </w:r>
-      <w:bookmarkEnd w:id="70"/>
+      <w:bookmarkEnd w:id="79"/>
     </w:p>
     <w:p>
       <w:pPr>
@@ -15664,12 +17572,12 @@
       <w:pPr>
         <w:pStyle w:val="Heading2"/>
       </w:pPr>
-      <w:bookmarkStart w:id="71" w:name="_Toc68694857"/>
+      <w:bookmarkStart w:id="80" w:name="_Toc68694857"/>
       <w:r>
         <w:lastRenderedPageBreak/>
         <w:t>Testprotokoll</w:t>
       </w:r>
-      <w:bookmarkEnd w:id="71"/>
+      <w:bookmarkEnd w:id="80"/>
     </w:p>
     <w:p>
       <w:pPr>
@@ -15758,13 +17666,13 @@
       <w:pPr>
         <w:pStyle w:val="Heading3"/>
       </w:pPr>
-      <w:bookmarkStart w:id="72" w:name="_Toc224603915"/>
-      <w:bookmarkStart w:id="73" w:name="_Toc68694858"/>
+      <w:bookmarkStart w:id="81" w:name="_Toc224603915"/>
+      <w:bookmarkStart w:id="82" w:name="_Toc68694858"/>
       <w:r>
         <w:t>Testfall</w:t>
       </w:r>
-      <w:bookmarkEnd w:id="72"/>
-      <w:bookmarkEnd w:id="73"/>
+      <w:bookmarkEnd w:id="81"/>
+      <w:bookmarkEnd w:id="82"/>
     </w:p>
     <w:p>
       <w:pPr>
@@ -16076,13 +17984,13 @@
       <w:pPr>
         <w:pStyle w:val="Heading3"/>
       </w:pPr>
-      <w:bookmarkStart w:id="74" w:name="_Toc224603916"/>
-      <w:bookmarkStart w:id="75" w:name="_Toc68694859"/>
+      <w:bookmarkStart w:id="83" w:name="_Toc224603916"/>
+      <w:bookmarkStart w:id="84" w:name="_Toc68694859"/>
       <w:r>
         <w:t>Testdurchführung und Testergebnis</w:t>
       </w:r>
-      <w:bookmarkEnd w:id="74"/>
-      <w:bookmarkEnd w:id="75"/>
+      <w:bookmarkEnd w:id="83"/>
+      <w:bookmarkEnd w:id="84"/>
     </w:p>
     <w:tbl>
       <w:tblPr>
@@ -16263,12 +18171,12 @@
       <w:pPr>
         <w:pStyle w:val="Heading3"/>
       </w:pPr>
-      <w:bookmarkStart w:id="76" w:name="_Toc68694860"/>
+      <w:bookmarkStart w:id="85" w:name="_Toc68694860"/>
       <w:r>
         <w:lastRenderedPageBreak/>
         <w:t>Testwürdigung</w:t>
       </w:r>
-      <w:bookmarkEnd w:id="76"/>
+      <w:bookmarkEnd w:id="85"/>
     </w:p>
     <w:p>
       <w:pPr>
@@ -16282,11 +18190,11 @@
       <w:pPr>
         <w:pStyle w:val="Heading3"/>
       </w:pPr>
-      <w:bookmarkStart w:id="77" w:name="_Toc68694861"/>
+      <w:bookmarkStart w:id="86" w:name="_Toc68694861"/>
       <w:r>
         <w:t>Testfazit</w:t>
       </w:r>
-      <w:bookmarkEnd w:id="77"/>
+      <w:bookmarkEnd w:id="86"/>
     </w:p>
     <w:p>
       <w:pPr>
@@ -16300,11 +18208,11 @@
       <w:pPr>
         <w:pStyle w:val="Heading3"/>
       </w:pPr>
-      <w:bookmarkStart w:id="78" w:name="_Toc68694862"/>
+      <w:bookmarkStart w:id="87" w:name="_Toc68694862"/>
       <w:r>
         <w:t>Weiteres Vorgehen</w:t>
       </w:r>
-      <w:bookmarkEnd w:id="78"/>
+      <w:bookmarkEnd w:id="87"/>
     </w:p>
     <w:p>
       <w:pPr>
@@ -16337,12 +18245,12 @@
       <w:pPr>
         <w:pStyle w:val="Heading2"/>
       </w:pPr>
-      <w:bookmarkStart w:id="79" w:name="_Toc68694863"/>
+      <w:bookmarkStart w:id="88" w:name="_Toc68694863"/>
       <w:r>
         <w:lastRenderedPageBreak/>
         <w:t>Einführung vorbereiten</w:t>
       </w:r>
-      <w:bookmarkEnd w:id="79"/>
+      <w:bookmarkEnd w:id="88"/>
     </w:p>
     <w:p>
       <w:pPr>
@@ -16452,11 +18360,11 @@
       <w:pPr>
         <w:pStyle w:val="Heading2"/>
       </w:pPr>
-      <w:bookmarkStart w:id="80" w:name="_Toc68694864"/>
+      <w:bookmarkStart w:id="89" w:name="_Toc68694864"/>
       <w:r>
         <w:t>Schutzmassnahmen umsetzen</w:t>
       </w:r>
-      <w:bookmarkEnd w:id="80"/>
+      <w:bookmarkEnd w:id="89"/>
     </w:p>
     <w:p>
       <w:pPr>
@@ -16529,16 +18437,667 @@
       <w:pPr>
         <w:pStyle w:val="Heading1"/>
       </w:pPr>
-      <w:bookmarkStart w:id="81" w:name="_Glossar"/>
-      <w:bookmarkStart w:id="82" w:name="_Toc114965612"/>
-      <w:bookmarkStart w:id="83" w:name="_Toc68694865"/>
-      <w:bookmarkEnd w:id="81"/>
+      <w:bookmarkStart w:id="90" w:name="_Glossar"/>
+      <w:bookmarkStart w:id="91" w:name="_Toc114965612"/>
+      <w:bookmarkStart w:id="92" w:name="_Toc68694865"/>
+      <w:bookmarkEnd w:id="90"/>
       <w:r>
         <w:lastRenderedPageBreak/>
         <w:t>Glossar</w:t>
       </w:r>
-      <w:bookmarkEnd w:id="82"/>
-      <w:bookmarkEnd w:id="83"/>
+      <w:bookmarkEnd w:id="91"/>
+      <w:bookmarkEnd w:id="92"/>
+    </w:p>
+    <w:tbl>
+      <w:tblPr>
+        <w:tblW w:w="8217" w:type="dxa"/>
+        <w:tblBorders>
+          <w:top w:val="dotted" w:sz="4" w:space="0" w:color="auto"/>
+          <w:left w:val="dotted" w:sz="4" w:space="0" w:color="auto"/>
+          <w:bottom w:val="dotted" w:sz="4" w:space="0" w:color="auto"/>
+          <w:right w:val="dotted" w:sz="4" w:space="0" w:color="auto"/>
+          <w:insideH w:val="dotted" w:sz="4" w:space="0" w:color="auto"/>
+          <w:insideV w:val="dotted" w:sz="4" w:space="0" w:color="auto"/>
+        </w:tblBorders>
+        <w:tblCellMar>
+          <w:left w:w="70" w:type="dxa"/>
+          <w:right w:w="70" w:type="dxa"/>
+        </w:tblCellMar>
+        <w:tblLook w:val="0000" w:firstRow="0" w:lastRow="0" w:firstColumn="0" w:lastColumn="0" w:noHBand="0" w:noVBand="0"/>
+      </w:tblPr>
+      <w:tblGrid>
+        <w:gridCol w:w="2770"/>
+        <w:gridCol w:w="5447"/>
+      </w:tblGrid>
+      <w:tr>
+        <w:tc>
+          <w:tcPr>
+            <w:tcW w:w="2770" w:type="dxa"/>
+            <w:tcBorders>
+              <w:bottom w:val="dotted" w:sz="4" w:space="0" w:color="auto"/>
+            </w:tcBorders>
+            <w:shd w:val="clear" w:color="auto" w:fill="C6D9F1" w:themeFill="text2" w:themeFillTint="33"/>
+            <w:tcMar>
+              <w:top w:w="85" w:type="dxa"/>
+              <w:bottom w:w="85" w:type="dxa"/>
+            </w:tcMar>
+          </w:tcPr>
+          <w:p>
+            <w:pPr>
+              <w:pStyle w:val="IPA-Tabellentitel"/>
+              <w:rPr>
+                <w:sz w:val="22"/>
+                <w:szCs w:val="22"/>
+                <w:lang w:val="de-DE"/>
+              </w:rPr>
+            </w:pPr>
+            <w:r>
+              <w:rPr>
+                <w:sz w:val="22"/>
+                <w:szCs w:val="22"/>
+                <w:lang w:val="de-DE"/>
+              </w:rPr>
+              <w:t>Begriff</w:t>
+            </w:r>
+          </w:p>
+        </w:tc>
+        <w:tc>
+          <w:tcPr>
+            <w:tcW w:w="5447" w:type="dxa"/>
+            <w:tcBorders>
+              <w:bottom w:val="dotted" w:sz="4" w:space="0" w:color="auto"/>
+            </w:tcBorders>
+            <w:shd w:val="clear" w:color="auto" w:fill="C6D9F1" w:themeFill="text2" w:themeFillTint="33"/>
+            <w:tcMar>
+              <w:top w:w="85" w:type="dxa"/>
+              <w:bottom w:w="85" w:type="dxa"/>
+            </w:tcMar>
+          </w:tcPr>
+          <w:p>
+            <w:pPr>
+              <w:pStyle w:val="IPA-Tabellentitel"/>
+              <w:rPr>
+                <w:sz w:val="22"/>
+                <w:szCs w:val="22"/>
+                <w:lang w:val="de-DE"/>
+              </w:rPr>
+            </w:pPr>
+            <w:r>
+              <w:rPr>
+                <w:sz w:val="22"/>
+                <w:szCs w:val="22"/>
+                <w:lang w:val="de-DE"/>
+              </w:rPr>
+              <w:t>Bedeutung</w:t>
+            </w:r>
+          </w:p>
+        </w:tc>
+      </w:tr>
+      <w:tr>
+        <w:tc>
+          <w:tcPr>
+            <w:tcW w:w="2770" w:type="dxa"/>
+            <w:tcBorders>
+              <w:bottom w:val="dotted" w:sz="4" w:space="0" w:color="auto"/>
+            </w:tcBorders>
+            <w:shd w:val="clear" w:color="auto" w:fill="auto"/>
+            <w:tcMar>
+              <w:top w:w="85" w:type="dxa"/>
+              <w:bottom w:w="85" w:type="dxa"/>
+            </w:tcMar>
+          </w:tcPr>
+          <w:p>
+            <w:pPr>
+              <w:pStyle w:val="IPA-Tabellentitel"/>
+              <w:rPr>
+                <w:b w:val="0"/>
+                <w:bCs w:val="0"/>
+                <w:sz w:val="22"/>
+                <w:szCs w:val="22"/>
+                <w:lang w:val="de-DE"/>
+              </w:rPr>
+            </w:pPr>
+            <w:r>
+              <w:rPr>
+                <w:b w:val="0"/>
+                <w:bCs w:val="0"/>
+                <w:sz w:val="22"/>
+                <w:szCs w:val="22"/>
+                <w:lang w:val="de-DE"/>
+              </w:rPr>
+              <w:t>Extension</w:t>
+            </w:r>
+          </w:p>
+        </w:tc>
+        <w:tc>
+          <w:tcPr>
+            <w:tcW w:w="5447" w:type="dxa"/>
+            <w:tcBorders>
+              <w:bottom w:val="dotted" w:sz="4" w:space="0" w:color="auto"/>
+            </w:tcBorders>
+            <w:shd w:val="clear" w:color="auto" w:fill="auto"/>
+            <w:tcMar>
+              <w:top w:w="85" w:type="dxa"/>
+              <w:bottom w:w="85" w:type="dxa"/>
+            </w:tcMar>
+          </w:tcPr>
+          <w:p>
+            <w:pPr>
+              <w:pStyle w:val="IPA-Tabellentitel"/>
+              <w:rPr>
+                <w:b w:val="0"/>
+                <w:bCs w:val="0"/>
+                <w:sz w:val="22"/>
+                <w:szCs w:val="22"/>
+                <w:lang w:val="de-DE"/>
+              </w:rPr>
+            </w:pPr>
+            <w:r>
+              <w:rPr>
+                <w:b w:val="0"/>
+                <w:bCs w:val="0"/>
+                <w:sz w:val="22"/>
+                <w:szCs w:val="22"/>
+                <w:lang w:val="de-DE"/>
+              </w:rPr>
+              <w:t>Ein Stück Software, das in TYPO3 installiert werden kann. Ein</w:t>
+            </w:r>
+            <w:r>
+              <w:rPr>
+                <w:b w:val="0"/>
+                <w:bCs w:val="0"/>
+                <w:sz w:val="22"/>
+                <w:szCs w:val="22"/>
+                <w:lang w:val="de-DE"/>
+              </w:rPr>
+              <w:t>e</w:t>
+            </w:r>
+            <w:r>
+              <w:rPr>
+                <w:b w:val="0"/>
+                <w:bCs w:val="0"/>
+                <w:sz w:val="22"/>
+                <w:szCs w:val="22"/>
+                <w:lang w:val="de-DE"/>
+              </w:rPr>
+              <w:t xml:space="preserve"> Extension bietet individuelle Funktionen, die in TYPO3 </w:t>
+            </w:r>
+            <w:r>
+              <w:rPr>
+                <w:b w:val="0"/>
+                <w:bCs w:val="0"/>
+                <w:sz w:val="22"/>
+                <w:szCs w:val="22"/>
+                <w:lang w:val="de-DE"/>
+              </w:rPr>
+              <w:t xml:space="preserve">Verwendung finden </w:t>
+            </w:r>
+            <w:r>
+              <w:rPr>
+                <w:b w:val="0"/>
+                <w:bCs w:val="0"/>
+                <w:sz w:val="22"/>
+                <w:szCs w:val="22"/>
+                <w:lang w:val="de-DE"/>
+              </w:rPr>
+              <w:t xml:space="preserve">können. </w:t>
+            </w:r>
+            <w:r>
+              <w:rPr>
+                <w:b w:val="0"/>
+                <w:bCs w:val="0"/>
+                <w:sz w:val="22"/>
+                <w:szCs w:val="22"/>
+                <w:lang w:val="de-DE"/>
+              </w:rPr>
+              <w:t xml:space="preserve">Beispielsweise Plugins für einen Warenkorb. </w:t>
+            </w:r>
+          </w:p>
+        </w:tc>
+      </w:tr>
+      <w:tr>
+        <w:tc>
+          <w:tcPr>
+            <w:tcW w:w="2770" w:type="dxa"/>
+            <w:tcMar>
+              <w:top w:w="85" w:type="dxa"/>
+              <w:bottom w:w="85" w:type="dxa"/>
+            </w:tcMar>
+          </w:tcPr>
+          <w:p>
+            <w:pPr>
+              <w:pStyle w:val="IPA-Tabelle"/>
+              <w:rPr>
+                <w:sz w:val="22"/>
+                <w:szCs w:val="22"/>
+              </w:rPr>
+            </w:pPr>
+            <w:r>
+              <w:t>User-</w:t>
+            </w:r>
+            <w:proofErr w:type="spellStart"/>
+            <w:r>
+              <w:t>Exp</w:t>
+            </w:r>
+            <w:proofErr w:type="spellEnd"/>
+            <w:r>
+              <w:t>.</w:t>
+            </w:r>
+          </w:p>
+        </w:tc>
+        <w:tc>
+          <w:tcPr>
+            <w:tcW w:w="5447" w:type="dxa"/>
+            <w:tcMar>
+              <w:top w:w="85" w:type="dxa"/>
+              <w:bottom w:w="85" w:type="dxa"/>
+            </w:tcMar>
+          </w:tcPr>
+          <w:p>
+            <w:pPr>
+              <w:pStyle w:val="IPA-Tabelle"/>
+              <w:rPr>
+                <w:sz w:val="22"/>
+                <w:szCs w:val="22"/>
+              </w:rPr>
+            </w:pPr>
+            <w:r>
+              <w:rPr>
+                <w:sz w:val="22"/>
+                <w:szCs w:val="22"/>
+              </w:rPr>
+              <w:t>User-Experience, Benutzerfreundlichkeit</w:t>
+            </w:r>
+          </w:p>
+        </w:tc>
+      </w:tr>
+      <w:tr>
+        <w:tc>
+          <w:tcPr>
+            <w:tcW w:w="2770" w:type="dxa"/>
+            <w:tcMar>
+              <w:top w:w="85" w:type="dxa"/>
+              <w:bottom w:w="85" w:type="dxa"/>
+            </w:tcMar>
+          </w:tcPr>
+          <w:p>
+            <w:pPr>
+              <w:pStyle w:val="IPA-Tabelle"/>
+              <w:rPr>
+                <w:sz w:val="22"/>
+                <w:szCs w:val="22"/>
+              </w:rPr>
+            </w:pPr>
+            <w:proofErr w:type="spellStart"/>
+            <w:r>
+              <w:t>Extensionbuilder</w:t>
+            </w:r>
+            <w:proofErr w:type="spellEnd"/>
+          </w:p>
+        </w:tc>
+        <w:tc>
+          <w:tcPr>
+            <w:tcW w:w="5447" w:type="dxa"/>
+            <w:tcMar>
+              <w:top w:w="85" w:type="dxa"/>
+              <w:bottom w:w="85" w:type="dxa"/>
+            </w:tcMar>
+          </w:tcPr>
+          <w:p>
+            <w:pPr>
+              <w:pStyle w:val="IPA-Tabelle"/>
+              <w:rPr>
+                <w:sz w:val="22"/>
+                <w:szCs w:val="22"/>
+              </w:rPr>
+            </w:pPr>
+            <w:r>
+              <w:rPr>
+                <w:sz w:val="22"/>
+                <w:szCs w:val="22"/>
+              </w:rPr>
+              <w:t>TYPO3 Erweiterung zum Erstellen von Datenmodellen</w:t>
+            </w:r>
+          </w:p>
+        </w:tc>
+      </w:tr>
+      <w:tr>
+        <w:tc>
+          <w:tcPr>
+            <w:tcW w:w="2770" w:type="dxa"/>
+            <w:tcMar>
+              <w:top w:w="85" w:type="dxa"/>
+              <w:bottom w:w="85" w:type="dxa"/>
+            </w:tcMar>
+          </w:tcPr>
+          <w:p>
+            <w:pPr>
+              <w:pStyle w:val="IPA-Tabelle"/>
+            </w:pPr>
+            <w:proofErr w:type="spellStart"/>
+            <w:r>
+              <w:t>AbstractWidgetViewHelper</w:t>
+            </w:r>
+            <w:proofErr w:type="spellEnd"/>
+          </w:p>
+        </w:tc>
+        <w:tc>
+          <w:tcPr>
+            <w:tcW w:w="5447" w:type="dxa"/>
+            <w:tcMar>
+              <w:top w:w="85" w:type="dxa"/>
+              <w:bottom w:w="85" w:type="dxa"/>
+            </w:tcMar>
+          </w:tcPr>
+          <w:p>
+            <w:pPr>
+              <w:pStyle w:val="IPA-Tabelle"/>
+              <w:rPr>
+                <w:sz w:val="22"/>
+                <w:szCs w:val="22"/>
+              </w:rPr>
+            </w:pPr>
+            <w:r>
+              <w:rPr>
+                <w:sz w:val="22"/>
+                <w:szCs w:val="22"/>
+              </w:rPr>
+              <w:t xml:space="preserve">TYP03-eigener </w:t>
+            </w:r>
+            <w:r>
+              <w:rPr>
+                <w:sz w:val="22"/>
+                <w:szCs w:val="22"/>
+                <w:highlight w:val="yellow"/>
+              </w:rPr>
+              <w:t>AJAX-</w:t>
+            </w:r>
+            <w:proofErr w:type="spellStart"/>
+            <w:r>
+              <w:rPr>
+                <w:sz w:val="22"/>
+                <w:szCs w:val="22"/>
+                <w:highlight w:val="yellow"/>
+              </w:rPr>
+              <w:t>ViewHelper</w:t>
+            </w:r>
+            <w:proofErr w:type="spellEnd"/>
+            <w:r>
+              <w:rPr>
+                <w:sz w:val="22"/>
+                <w:szCs w:val="22"/>
+              </w:rPr>
+              <w:t xml:space="preserve"> zur dynamischen Ausgabe von Inhalten aus einer Datenbank.</w:t>
+            </w:r>
+          </w:p>
+        </w:tc>
+      </w:tr>
+      <w:tr>
+        <w:tc>
+          <w:tcPr>
+            <w:tcW w:w="2770" w:type="dxa"/>
+            <w:tcMar>
+              <w:top w:w="85" w:type="dxa"/>
+              <w:bottom w:w="85" w:type="dxa"/>
+            </w:tcMar>
+          </w:tcPr>
+          <w:p>
+            <w:pPr>
+              <w:pStyle w:val="IPA-Tabelle"/>
+            </w:pPr>
+            <w:r>
+              <w:t>AJAX</w:t>
+            </w:r>
+          </w:p>
+        </w:tc>
+        <w:tc>
+          <w:tcPr>
+            <w:tcW w:w="5447" w:type="dxa"/>
+            <w:tcMar>
+              <w:top w:w="85" w:type="dxa"/>
+              <w:bottom w:w="85" w:type="dxa"/>
+            </w:tcMar>
+          </w:tcPr>
+          <w:p>
+            <w:pPr>
+              <w:pStyle w:val="IPA-Tabelle"/>
+              <w:rPr>
+                <w:sz w:val="22"/>
+                <w:szCs w:val="22"/>
+              </w:rPr>
+            </w:pPr>
+            <w:r>
+              <w:rPr>
+                <w:sz w:val="22"/>
+                <w:szCs w:val="22"/>
+              </w:rPr>
+              <w:t>“</w:t>
+            </w:r>
+            <w:proofErr w:type="spellStart"/>
+            <w:r>
+              <w:rPr>
+                <w:sz w:val="22"/>
+                <w:szCs w:val="22"/>
+              </w:rPr>
+              <w:t>Asynchronous</w:t>
+            </w:r>
+            <w:proofErr w:type="spellEnd"/>
+            <w:r>
+              <w:rPr>
+                <w:sz w:val="22"/>
+                <w:szCs w:val="22"/>
+              </w:rPr>
+              <w:t xml:space="preserve"> JavaScript and XML”</w:t>
+            </w:r>
+          </w:p>
+          <w:p>
+            <w:pPr>
+              <w:pStyle w:val="IPA-Tabelle"/>
+              <w:rPr>
+                <w:sz w:val="22"/>
+                <w:szCs w:val="22"/>
+              </w:rPr>
+            </w:pPr>
+            <w:r>
+              <w:rPr>
+                <w:sz w:val="22"/>
+                <w:szCs w:val="22"/>
+              </w:rPr>
+              <w:t xml:space="preserve">Siehe: </w:t>
+            </w:r>
+            <w:hyperlink r:id="rId24" w:history="1">
+              <w:r>
+                <w:rPr>
+                  <w:rStyle w:val="Hyperlink"/>
+                  <w:sz w:val="22"/>
+                  <w:szCs w:val="22"/>
+                </w:rPr>
+                <w:t>https://en.wikipedia.org/wiki/Ajax_(programming)</w:t>
+              </w:r>
+            </w:hyperlink>
+          </w:p>
+          <w:p>
+            <w:pPr>
+              <w:pStyle w:val="IPA-Tabelle"/>
+              <w:rPr>
+                <w:sz w:val="22"/>
+                <w:szCs w:val="22"/>
+              </w:rPr>
+            </w:pPr>
+            <w:r>
+              <w:rPr>
+                <w:sz w:val="22"/>
+                <w:szCs w:val="22"/>
+                <w:highlight w:val="yellow"/>
+              </w:rPr>
+              <w:t xml:space="preserve">Keine </w:t>
+            </w:r>
+            <w:proofErr w:type="spellStart"/>
+            <w:r>
+              <w:rPr>
+                <w:sz w:val="22"/>
+                <w:szCs w:val="22"/>
+                <w:highlight w:val="yellow"/>
+              </w:rPr>
+              <w:t>wik</w:t>
+            </w:r>
+            <w:proofErr w:type="spellEnd"/>
+            <w:r>
+              <w:rPr>
+                <w:sz w:val="22"/>
+                <w:szCs w:val="22"/>
+                <w:highlight w:val="yellow"/>
+              </w:rPr>
+              <w:t xml:space="preserve"> links</w:t>
+            </w:r>
+          </w:p>
+        </w:tc>
+      </w:tr>
+      <w:tr>
+        <w:tc>
+          <w:tcPr>
+            <w:tcW w:w="2770" w:type="dxa"/>
+            <w:tcMar>
+              <w:top w:w="85" w:type="dxa"/>
+              <w:bottom w:w="85" w:type="dxa"/>
+            </w:tcMar>
+          </w:tcPr>
+          <w:p>
+            <w:pPr>
+              <w:pStyle w:val="IPA-Tabelle"/>
+              <w:rPr>
+                <w:sz w:val="22"/>
+                <w:szCs w:val="22"/>
+              </w:rPr>
+            </w:pPr>
+            <w:r>
+              <w:t>Tajo</w:t>
+            </w:r>
+          </w:p>
+        </w:tc>
+        <w:tc>
+          <w:tcPr>
+            <w:tcW w:w="5447" w:type="dxa"/>
+            <w:tcMar>
+              <w:top w:w="85" w:type="dxa"/>
+              <w:bottom w:w="85" w:type="dxa"/>
+            </w:tcMar>
+          </w:tcPr>
+          <w:p>
+            <w:pPr>
+              <w:pStyle w:val="IPA-Tabelle"/>
+              <w:rPr>
+                <w:sz w:val="22"/>
+                <w:szCs w:val="22"/>
+              </w:rPr>
+            </w:pPr>
+            <w:r>
+              <w:rPr>
+                <w:sz w:val="22"/>
+                <w:szCs w:val="22"/>
+              </w:rPr>
+              <w:t>Interner Server von Terminal8, auf dem unsere Websites gehostet  und verwaltet werden.</w:t>
+            </w:r>
+          </w:p>
+        </w:tc>
+      </w:tr>
+      <w:tr>
+        <w:tc>
+          <w:tcPr>
+            <w:tcW w:w="2770" w:type="dxa"/>
+            <w:tcBorders>
+              <w:bottom w:val="dotted" w:sz="4" w:space="0" w:color="auto"/>
+            </w:tcBorders>
+            <w:tcMar>
+              <w:top w:w="85" w:type="dxa"/>
+              <w:bottom w:w="85" w:type="dxa"/>
+            </w:tcMar>
+          </w:tcPr>
+          <w:p>
+            <w:pPr>
+              <w:pStyle w:val="IPA-Tabelle"/>
+            </w:pPr>
+            <w:r>
+              <w:t>Lightbox</w:t>
+            </w:r>
+          </w:p>
+        </w:tc>
+        <w:tc>
+          <w:tcPr>
+            <w:tcW w:w="5447" w:type="dxa"/>
+            <w:tcBorders>
+              <w:bottom w:val="dotted" w:sz="4" w:space="0" w:color="auto"/>
+            </w:tcBorders>
+            <w:tcMar>
+              <w:top w:w="85" w:type="dxa"/>
+              <w:bottom w:w="85" w:type="dxa"/>
+            </w:tcMar>
+          </w:tcPr>
+          <w:p>
+            <w:pPr>
+              <w:pStyle w:val="IPA-Tabelle"/>
+              <w:rPr>
+                <w:sz w:val="22"/>
+                <w:szCs w:val="22"/>
+              </w:rPr>
+            </w:pPr>
+            <w:r>
+              <w:rPr>
+                <w:sz w:val="22"/>
+                <w:szCs w:val="22"/>
+              </w:rPr>
+              <w:t xml:space="preserve">Eine </w:t>
+            </w:r>
+            <w:r>
+              <w:rPr>
+                <w:sz w:val="22"/>
+                <w:szCs w:val="22"/>
+                <w:highlight w:val="yellow"/>
+              </w:rPr>
+              <w:t>JS-Library</w:t>
+            </w:r>
+            <w:r>
+              <w:rPr>
+                <w:sz w:val="22"/>
+                <w:szCs w:val="22"/>
+              </w:rPr>
+              <w:t>, mit der man Bilder *in Szene» setzen kann.</w:t>
+            </w:r>
+          </w:p>
+          <w:p>
+            <w:pPr>
+              <w:pStyle w:val="IPA-Tabelle"/>
+              <w:rPr>
+                <w:sz w:val="22"/>
+                <w:szCs w:val="22"/>
+              </w:rPr>
+            </w:pPr>
+            <w:hyperlink r:id="rId25" w:history="1">
+              <w:r>
+                <w:rPr>
+                  <w:rStyle w:val="Hyperlink"/>
+                  <w:sz w:val="22"/>
+                  <w:szCs w:val="22"/>
+                </w:rPr>
+                <w:t>https://lokeshdhakar.com/projects/lightbox2/</w:t>
+              </w:r>
+            </w:hyperlink>
+          </w:p>
+        </w:tc>
+      </w:tr>
+    </w:tbl>
+    <w:p>
+      <w:pPr>
+        <w:pStyle w:val="IPA-TextkrperStandart"/>
+      </w:pPr>
+    </w:p>
+    <w:p>
+      <w:pPr>
+        <w:pStyle w:val="IPA-TextkrperStandart"/>
+        <w:rPr>
+          <w:lang w:val="de-DE"/>
+        </w:rPr>
+      </w:pPr>
     </w:p>
     <w:p>
       <w:pPr>
@@ -16574,12 +19133,12 @@
       <w:pPr>
         <w:pStyle w:val="Heading1"/>
       </w:pPr>
-      <w:bookmarkStart w:id="84" w:name="_Toc68694866"/>
+      <w:bookmarkStart w:id="93" w:name="_Toc68694866"/>
       <w:r>
         <w:lastRenderedPageBreak/>
         <w:t>Literatur- und Quellenverzeichnis</w:t>
       </w:r>
-      <w:bookmarkEnd w:id="84"/>
+      <w:bookmarkEnd w:id="93"/>
     </w:p>
     <w:p>
       <w:pPr>
@@ -16593,12 +19152,12 @@
       <w:pPr>
         <w:pStyle w:val="Heading1"/>
       </w:pPr>
-      <w:bookmarkStart w:id="85" w:name="_Toc68694867"/>
+      <w:bookmarkStart w:id="94" w:name="_Toc68694867"/>
       <w:r>
         <w:lastRenderedPageBreak/>
         <w:t>Anhang</w:t>
       </w:r>
-      <w:bookmarkEnd w:id="85"/>
+      <w:bookmarkEnd w:id="94"/>
     </w:p>
     <w:p>
       <w:pPr>
@@ -16679,7 +19238,7 @@
       </w:pPr>
     </w:p>
     <w:sectPr>
-      <w:headerReference w:type="first" r:id="rId22"/>
+      <w:headerReference w:type="first" r:id="rId26"/>
       <w:pgSz w:w="11907" w:h="16840" w:code="9"/>
       <w:pgMar w:top="1384" w:right="1134" w:bottom="851" w:left="1701" w:header="709" w:footer="709" w:gutter="0"/>
       <w:cols w:space="708"/>
@@ -16763,7 +19322,6 @@
         <w:dataBinding w:prefixMappings="xmlns:ns0='http://purl.org/dc/elements/1.1/' xmlns:ns1='http://schemas.openxmlformats.org/package/2006/metadata/core-properties' " w:xpath="/ns1:coreProperties[1]/ns1:contentStatus[1]" w:storeItemID="{6C3C8BC8-F283-45AE-878A-BAB7291924A1}"/>
         <w:text/>
       </w:sdtPr>
-      <w:sdtEndPr/>
       <w:sdtContent>
         <w:r>
           <w:rPr>
@@ -16919,7 +19477,6 @@
         <w:dataBinding w:prefixMappings="xmlns:ns0='http://purl.org/dc/elements/1.1/' xmlns:ns1='http://schemas.openxmlformats.org/package/2006/metadata/core-properties' " w:xpath="/ns1:coreProperties[1]/ns1:contentStatus[1]" w:storeItemID="{6C3C8BC8-F283-45AE-878A-BAB7291924A1}"/>
         <w:text/>
       </w:sdtPr>
-      <w:sdtEndPr/>
       <w:sdtContent>
         <w:r>
           <w:rPr>
@@ -17105,7 +19662,6 @@
         <w:dataBinding w:prefixMappings="xmlns:ns0='http://purl.org/dc/elements/1.1/' xmlns:ns1='http://schemas.openxmlformats.org/package/2006/metadata/core-properties' " w:xpath="/ns1:coreProperties[1]/ns0:creator[1]" w:storeItemID="{6C3C8BC8-F283-45AE-878A-BAB7291924A1}"/>
         <w:text/>
       </w:sdtPr>
-      <w:sdtEndPr/>
       <w:sdtContent>
         <w:r>
           <w:rPr>
@@ -17163,7 +19719,6 @@
         <w:dataBinding w:prefixMappings="xmlns:ns0='http://purl.org/dc/elements/1.1/' xmlns:ns1='http://schemas.openxmlformats.org/package/2006/metadata/core-properties' " w:xpath="/ns1:coreProperties[1]/ns0:title[1]" w:storeItemID="{6C3C8BC8-F283-45AE-878A-BAB7291924A1}"/>
         <w:text/>
       </w:sdtPr>
-      <w:sdtEndPr/>
       <w:sdtContent>
         <w:r>
           <w:rPr>
@@ -21709,8 +24264,8 @@
     <w:rsid w:val="007312CD"/>
     <w:rsid w:val="00743650"/>
     <w:rsid w:val="0079414E"/>
-    <w:rsid w:val="00A97822"/>
     <w:rsid w:val="00B24C42"/>
+    <w:rsid w:val="00B45E33"/>
     <w:rsid w:val="00BB20B0"/>
     <w:rsid w:val="00C222CC"/>
     <w:rsid w:val="00C964DF"/>

</xml_diff>